<commit_message>
Informe Final version 1
</commit_message>
<xml_diff>
--- a/Documentacion/Informe-Seguimiento-2/Informe-Seguimiento-2-TFG.1.0.docx
+++ b/Documentacion/Informe-Seguimiento-2/Informe-Seguimiento-2-TFG.1.0.docx
@@ -2191,6 +2191,269 @@
           </w:p>
         </w:tc>
       </w:tr>
+      <w:tr>
+        <w:trPr>
+          <w:jc w:val="center"/>
+        </w:trPr>
+        <w:tc>
+          <w:tcPr>
+            <w:tcW w:w="1380" w:type="dxa"/>
+          </w:tcPr>
+          <w:p>
+            <w:pPr>
+              <w:keepLines/>
+              <w:widowControl w:val="0"/>
+              <w:spacing w:after="120" w:line="240" w:lineRule="auto"/>
+              <w:jc w:val="center"/>
+              <w:rPr>
+                <w:rFonts w:ascii="Times New Roman" w:eastAsia="Times New Roman" w:hAnsi="Times New Roman" w:cs="Times New Roman"/>
+                <w:sz w:val="24"/>
+                <w:szCs w:val="24"/>
+              </w:rPr>
+            </w:pPr>
+            <w:r>
+              <w:rPr>
+                <w:rFonts w:ascii="Times New Roman" w:eastAsia="Times New Roman" w:hAnsi="Times New Roman" w:cs="Times New Roman"/>
+                <w:sz w:val="24"/>
+                <w:szCs w:val="24"/>
+              </w:rPr>
+              <w:t>24/05/2019</w:t>
+            </w:r>
+          </w:p>
+        </w:tc>
+        <w:tc>
+          <w:tcPr>
+            <w:tcW w:w="1032" w:type="dxa"/>
+          </w:tcPr>
+          <w:p>
+            <w:pPr>
+              <w:keepLines/>
+              <w:widowControl w:val="0"/>
+              <w:spacing w:after="120" w:line="240" w:lineRule="auto"/>
+              <w:jc w:val="center"/>
+              <w:rPr>
+                <w:rFonts w:ascii="Times New Roman" w:eastAsia="Times New Roman" w:hAnsi="Times New Roman" w:cs="Times New Roman"/>
+                <w:sz w:val="24"/>
+                <w:szCs w:val="24"/>
+              </w:rPr>
+            </w:pPr>
+            <w:r>
+              <w:rPr>
+                <w:rFonts w:ascii="Times New Roman" w:eastAsia="Times New Roman" w:hAnsi="Times New Roman" w:cs="Times New Roman"/>
+                <w:sz w:val="24"/>
+                <w:szCs w:val="24"/>
+              </w:rPr>
+              <w:t>1.1</w:t>
+            </w:r>
+          </w:p>
+        </w:tc>
+        <w:tc>
+          <w:tcPr>
+            <w:tcW w:w="5673" w:type="dxa"/>
+          </w:tcPr>
+          <w:p>
+            <w:pPr>
+              <w:keepLines/>
+              <w:widowControl w:val="0"/>
+              <w:spacing w:after="120" w:line="240" w:lineRule="auto"/>
+              <w:jc w:val="center"/>
+              <w:rPr>
+                <w:rFonts w:ascii="Times New Roman" w:eastAsia="Times New Roman" w:hAnsi="Times New Roman" w:cs="Times New Roman"/>
+                <w:sz w:val="24"/>
+                <w:szCs w:val="24"/>
+              </w:rPr>
+            </w:pPr>
+            <w:r>
+              <w:rPr>
+                <w:rFonts w:ascii="Times New Roman" w:eastAsia="Times New Roman" w:hAnsi="Times New Roman" w:cs="Times New Roman"/>
+                <w:sz w:val="24"/>
+                <w:szCs w:val="24"/>
+              </w:rPr>
+              <w:t>Objetivos mejor detallados</w:t>
+            </w:r>
+          </w:p>
+        </w:tc>
+        <w:tc>
+          <w:tcPr>
+            <w:tcW w:w="945" w:type="dxa"/>
+          </w:tcPr>
+          <w:p>
+            <w:pPr>
+              <w:keepLines/>
+              <w:widowControl w:val="0"/>
+              <w:spacing w:after="120" w:line="240" w:lineRule="auto"/>
+              <w:jc w:val="center"/>
+              <w:rPr>
+                <w:rFonts w:ascii="Times New Roman" w:eastAsia="Times New Roman" w:hAnsi="Times New Roman" w:cs="Times New Roman"/>
+                <w:sz w:val="24"/>
+                <w:szCs w:val="24"/>
+              </w:rPr>
+            </w:pPr>
+            <w:r>
+              <w:rPr>
+                <w:rFonts w:ascii="Times New Roman" w:eastAsia="Times New Roman" w:hAnsi="Times New Roman" w:cs="Times New Roman"/>
+                <w:sz w:val="24"/>
+                <w:szCs w:val="24"/>
+              </w:rPr>
+              <w:t>Rafa</w:t>
+            </w:r>
+          </w:p>
+        </w:tc>
+      </w:tr>
+      <w:tr>
+        <w:trPr>
+          <w:jc w:val="center"/>
+        </w:trPr>
+        <w:tc>
+          <w:tcPr>
+            <w:tcW w:w="1380" w:type="dxa"/>
+          </w:tcPr>
+          <w:p>
+            <w:pPr>
+              <w:keepLines/>
+              <w:widowControl w:val="0"/>
+              <w:spacing w:after="120" w:line="240" w:lineRule="auto"/>
+              <w:jc w:val="center"/>
+              <w:rPr>
+                <w:rFonts w:ascii="Times New Roman" w:eastAsia="Times New Roman" w:hAnsi="Times New Roman" w:cs="Times New Roman"/>
+                <w:sz w:val="24"/>
+                <w:szCs w:val="24"/>
+              </w:rPr>
+            </w:pPr>
+          </w:p>
+        </w:tc>
+        <w:tc>
+          <w:tcPr>
+            <w:tcW w:w="1032" w:type="dxa"/>
+          </w:tcPr>
+          <w:p>
+            <w:pPr>
+              <w:keepLines/>
+              <w:widowControl w:val="0"/>
+              <w:spacing w:after="120" w:line="240" w:lineRule="auto"/>
+              <w:jc w:val="center"/>
+              <w:rPr>
+                <w:rFonts w:ascii="Times New Roman" w:eastAsia="Times New Roman" w:hAnsi="Times New Roman" w:cs="Times New Roman"/>
+                <w:sz w:val="24"/>
+                <w:szCs w:val="24"/>
+              </w:rPr>
+            </w:pPr>
+          </w:p>
+        </w:tc>
+        <w:tc>
+          <w:tcPr>
+            <w:tcW w:w="5673" w:type="dxa"/>
+          </w:tcPr>
+          <w:p>
+            <w:pPr>
+              <w:keepLines/>
+              <w:widowControl w:val="0"/>
+              <w:spacing w:after="120" w:line="240" w:lineRule="auto"/>
+              <w:jc w:val="center"/>
+              <w:rPr>
+                <w:rFonts w:ascii="Times New Roman" w:eastAsia="Times New Roman" w:hAnsi="Times New Roman" w:cs="Times New Roman"/>
+                <w:sz w:val="24"/>
+                <w:szCs w:val="24"/>
+              </w:rPr>
+            </w:pPr>
+          </w:p>
+        </w:tc>
+        <w:tc>
+          <w:tcPr>
+            <w:tcW w:w="945" w:type="dxa"/>
+          </w:tcPr>
+          <w:p>
+            <w:pPr>
+              <w:keepLines/>
+              <w:widowControl w:val="0"/>
+              <w:spacing w:after="120" w:line="240" w:lineRule="auto"/>
+              <w:jc w:val="center"/>
+              <w:rPr>
+                <w:rFonts w:ascii="Times New Roman" w:eastAsia="Times New Roman" w:hAnsi="Times New Roman" w:cs="Times New Roman"/>
+                <w:sz w:val="24"/>
+                <w:szCs w:val="24"/>
+              </w:rPr>
+            </w:pPr>
+          </w:p>
+        </w:tc>
+      </w:tr>
+      <w:tr>
+        <w:trPr>
+          <w:jc w:val="center"/>
+        </w:trPr>
+        <w:tc>
+          <w:tcPr>
+            <w:tcW w:w="1380" w:type="dxa"/>
+          </w:tcPr>
+          <w:p>
+            <w:pPr>
+              <w:keepLines/>
+              <w:widowControl w:val="0"/>
+              <w:spacing w:after="120" w:line="240" w:lineRule="auto"/>
+              <w:jc w:val="center"/>
+              <w:rPr>
+                <w:rFonts w:ascii="Times New Roman" w:eastAsia="Times New Roman" w:hAnsi="Times New Roman" w:cs="Times New Roman"/>
+                <w:sz w:val="24"/>
+                <w:szCs w:val="24"/>
+              </w:rPr>
+            </w:pPr>
+          </w:p>
+        </w:tc>
+        <w:tc>
+          <w:tcPr>
+            <w:tcW w:w="1032" w:type="dxa"/>
+          </w:tcPr>
+          <w:p>
+            <w:pPr>
+              <w:keepLines/>
+              <w:widowControl w:val="0"/>
+              <w:spacing w:after="120" w:line="240" w:lineRule="auto"/>
+              <w:jc w:val="center"/>
+              <w:rPr>
+                <w:rFonts w:ascii="Times New Roman" w:eastAsia="Times New Roman" w:hAnsi="Times New Roman" w:cs="Times New Roman"/>
+                <w:sz w:val="24"/>
+                <w:szCs w:val="24"/>
+              </w:rPr>
+            </w:pPr>
+          </w:p>
+        </w:tc>
+        <w:tc>
+          <w:tcPr>
+            <w:tcW w:w="5673" w:type="dxa"/>
+          </w:tcPr>
+          <w:p>
+            <w:pPr>
+              <w:keepLines/>
+              <w:widowControl w:val="0"/>
+              <w:spacing w:after="120" w:line="240" w:lineRule="auto"/>
+              <w:jc w:val="center"/>
+              <w:rPr>
+                <w:rFonts w:ascii="Times New Roman" w:eastAsia="Times New Roman" w:hAnsi="Times New Roman" w:cs="Times New Roman"/>
+                <w:sz w:val="24"/>
+                <w:szCs w:val="24"/>
+              </w:rPr>
+            </w:pPr>
+          </w:p>
+        </w:tc>
+        <w:tc>
+          <w:tcPr>
+            <w:tcW w:w="945" w:type="dxa"/>
+          </w:tcPr>
+          <w:p>
+            <w:pPr>
+              <w:keepLines/>
+              <w:widowControl w:val="0"/>
+              <w:spacing w:after="120" w:line="240" w:lineRule="auto"/>
+              <w:jc w:val="center"/>
+              <w:rPr>
+                <w:rFonts w:ascii="Times New Roman" w:eastAsia="Times New Roman" w:hAnsi="Times New Roman" w:cs="Times New Roman"/>
+                <w:sz w:val="24"/>
+                <w:szCs w:val="24"/>
+              </w:rPr>
+            </w:pPr>
+          </w:p>
+        </w:tc>
+      </w:tr>
     </w:tbl>
     <w:p>
       <w:pPr>
@@ -2242,59 +2505,16 @@
     <w:p/>
     <w:p/>
     <w:p/>
-    <w:p/>
-    <w:p/>
-    <w:p>
-      <w:pPr>
-        <w:rPr>
+    <w:p>
+      <w:pPr>
+        <w:rPr>
+          <w:rFonts w:ascii="Times New Roman" w:hAnsi="Times New Roman" w:cs="Times New Roman"/>
           <w:b/>
           <w:sz w:val="24"/>
           <w:szCs w:val="24"/>
         </w:rPr>
       </w:pPr>
       <w:bookmarkStart w:id="1" w:name="ProjectObjectives"/>
-    </w:p>
-    <w:p>
-      <w:pPr>
-        <w:rPr>
-          <w:rFonts w:ascii="Times New Roman" w:hAnsi="Times New Roman" w:cs="Times New Roman"/>
-          <w:b/>
-          <w:sz w:val="24"/>
-          <w:szCs w:val="24"/>
-        </w:rPr>
-      </w:pPr>
-    </w:p>
-    <w:p>
-      <w:pPr>
-        <w:rPr>
-          <w:rFonts w:ascii="Times New Roman" w:hAnsi="Times New Roman" w:cs="Times New Roman"/>
-          <w:b/>
-          <w:sz w:val="24"/>
-          <w:szCs w:val="24"/>
-        </w:rPr>
-      </w:pPr>
-    </w:p>
-    <w:p>
-      <w:pPr>
-        <w:rPr>
-          <w:rFonts w:ascii="Times New Roman" w:hAnsi="Times New Roman" w:cs="Times New Roman"/>
-          <w:b/>
-          <w:sz w:val="24"/>
-          <w:szCs w:val="24"/>
-        </w:rPr>
-      </w:pPr>
-    </w:p>
-    <w:p>
-      <w:pPr>
-        <w:rPr>
-          <w:rFonts w:ascii="Times New Roman" w:hAnsi="Times New Roman" w:cs="Times New Roman"/>
-          <w:b/>
-          <w:sz w:val="24"/>
-          <w:szCs w:val="24"/>
-        </w:rPr>
-      </w:pPr>
-      <w:bookmarkStart w:id="2" w:name="_GoBack"/>
-      <w:bookmarkEnd w:id="2"/>
     </w:p>
     <w:p>
       <w:pPr>
@@ -2768,7 +2988,7 @@
           <w:szCs w:val="24"/>
         </w:rPr>
       </w:pPr>
-      <w:bookmarkStart w:id="3" w:name="DiseñoArquitectura"/>
+      <w:bookmarkStart w:id="2" w:name="DiseñoArquitectura"/>
     </w:p>
     <w:p>
       <w:pPr>
@@ -2886,7 +3106,7 @@
         </w:rPr>
         <w:t>En el apartado de diseño y arquitectura cubriremos las diferentes fases del proceso de diseño que se han realizado durante el período de tiempo entre este informe y el anterior.</w:t>
       </w:r>
-      <w:bookmarkEnd w:id="3"/>
+      <w:bookmarkEnd w:id="2"/>
     </w:p>
     <w:p>
       <w:pPr>
@@ -3840,39 +4060,29 @@
         <w:jc w:val="both"/>
         <w:rPr>
           <w:rFonts w:ascii="Times New Roman" w:hAnsi="Times New Roman" w:cs="Times New Roman"/>
-          <w:sz w:val="24"/>
-          <w:szCs w:val="24"/>
-        </w:rPr>
-      </w:pPr>
-      <w:r>
-        <w:rPr>
-          <w:rFonts w:ascii="Times New Roman" w:hAnsi="Times New Roman" w:cs="Times New Roman"/>
-          <w:sz w:val="24"/>
-          <w:szCs w:val="24"/>
+        </w:rPr>
+      </w:pPr>
+      <w:r>
+        <w:rPr>
+          <w:rFonts w:ascii="Times New Roman" w:hAnsi="Times New Roman" w:cs="Times New Roman"/>
         </w:rPr>
         <w:t>Como pudimos observar en el informe anterior, el proyecto consta de varios microservicios</w:t>
       </w:r>
       <w:r>
         <w:rPr>
           <w:rFonts w:ascii="Times New Roman" w:hAnsi="Times New Roman" w:cs="Times New Roman"/>
-          <w:sz w:val="24"/>
-          <w:szCs w:val="24"/>
         </w:rPr>
         <w:t xml:space="preserve"> (consular anexo</w:t>
       </w:r>
       <w:r>
         <w:rPr>
           <w:rFonts w:ascii="Times New Roman" w:hAnsi="Times New Roman" w:cs="Times New Roman"/>
-          <w:sz w:val="24"/>
-          <w:szCs w:val="24"/>
         </w:rPr>
         <w:t xml:space="preserve"> 2ª imagen</w:t>
       </w:r>
       <w:r>
         <w:rPr>
           <w:rFonts w:ascii="Times New Roman" w:hAnsi="Times New Roman" w:cs="Times New Roman"/>
-          <w:sz w:val="24"/>
-          <w:szCs w:val="24"/>
         </w:rPr>
         <w:t xml:space="preserve">). </w:t>
       </w:r>
@@ -3882,33 +4092,25 @@
         <w:jc w:val="both"/>
         <w:rPr>
           <w:rFonts w:ascii="Times New Roman" w:hAnsi="Times New Roman" w:cs="Times New Roman"/>
-          <w:sz w:val="24"/>
-          <w:szCs w:val="24"/>
-        </w:rPr>
-      </w:pPr>
-    </w:p>
-    <w:p>
-      <w:pPr>
-        <w:jc w:val="both"/>
-        <w:rPr>
-          <w:rFonts w:ascii="Times New Roman" w:hAnsi="Times New Roman" w:cs="Times New Roman"/>
-          <w:sz w:val="24"/>
-          <w:szCs w:val="24"/>
-        </w:rPr>
-      </w:pPr>
-      <w:r>
-        <w:rPr>
-          <w:rFonts w:ascii="Times New Roman" w:hAnsi="Times New Roman" w:cs="Times New Roman"/>
-          <w:sz w:val="24"/>
-          <w:szCs w:val="24"/>
+        </w:rPr>
+      </w:pPr>
+    </w:p>
+    <w:p>
+      <w:pPr>
+        <w:jc w:val="both"/>
+        <w:rPr>
+          <w:rFonts w:ascii="Times New Roman" w:hAnsi="Times New Roman" w:cs="Times New Roman"/>
+        </w:rPr>
+      </w:pPr>
+      <w:r>
+        <w:rPr>
+          <w:rFonts w:ascii="Times New Roman" w:hAnsi="Times New Roman" w:cs="Times New Roman"/>
         </w:rPr>
         <w:t xml:space="preserve">Respecto </w:t>
       </w:r>
       <w:r>
         <w:rPr>
           <w:rFonts w:ascii="Times New Roman" w:hAnsi="Times New Roman" w:cs="Times New Roman"/>
-          <w:sz w:val="24"/>
-          <w:szCs w:val="24"/>
         </w:rPr>
         <w:t xml:space="preserve">a su implementación, originalmente comentamos que el plan consistía en desarrollar la parte de </w:t>
       </w:r>
@@ -3916,8 +4118,6 @@
       <w:r>
         <w:rPr>
           <w:rFonts w:ascii="Times New Roman" w:hAnsi="Times New Roman" w:cs="Times New Roman"/>
-          <w:sz w:val="24"/>
-          <w:szCs w:val="24"/>
         </w:rPr>
         <w:t>Backend</w:t>
       </w:r>
@@ -3925,8 +4125,6 @@
       <w:r>
         <w:rPr>
           <w:rFonts w:ascii="Times New Roman" w:hAnsi="Times New Roman" w:cs="Times New Roman"/>
-          <w:sz w:val="24"/>
-          <w:szCs w:val="24"/>
         </w:rPr>
         <w:t xml:space="preserve"> de forma monolítica para después de implementar el </w:t>
       </w:r>
@@ -3934,8 +4132,6 @@
       <w:r>
         <w:rPr>
           <w:rFonts w:ascii="Times New Roman" w:hAnsi="Times New Roman" w:cs="Times New Roman"/>
-          <w:sz w:val="24"/>
-          <w:szCs w:val="24"/>
         </w:rPr>
         <w:t>Frontend</w:t>
       </w:r>
@@ -3943,8 +4139,6 @@
       <w:r>
         <w:rPr>
           <w:rFonts w:ascii="Times New Roman" w:hAnsi="Times New Roman" w:cs="Times New Roman"/>
-          <w:sz w:val="24"/>
-          <w:szCs w:val="24"/>
         </w:rPr>
         <w:t>, realizar una migración hacía microservicios.</w:t>
       </w:r>
@@ -3954,25 +4148,19 @@
         <w:jc w:val="both"/>
         <w:rPr>
           <w:rFonts w:ascii="Times New Roman" w:hAnsi="Times New Roman" w:cs="Times New Roman"/>
-          <w:sz w:val="24"/>
-          <w:szCs w:val="24"/>
-        </w:rPr>
-      </w:pPr>
-    </w:p>
-    <w:p>
-      <w:pPr>
-        <w:jc w:val="both"/>
-        <w:rPr>
-          <w:rFonts w:ascii="Times New Roman" w:hAnsi="Times New Roman" w:cs="Times New Roman"/>
-          <w:sz w:val="24"/>
-          <w:szCs w:val="24"/>
-        </w:rPr>
-      </w:pPr>
-      <w:r>
-        <w:rPr>
-          <w:rFonts w:ascii="Times New Roman" w:hAnsi="Times New Roman" w:cs="Times New Roman"/>
-          <w:sz w:val="24"/>
-          <w:szCs w:val="24"/>
+        </w:rPr>
+      </w:pPr>
+    </w:p>
+    <w:p>
+      <w:pPr>
+        <w:jc w:val="both"/>
+        <w:rPr>
+          <w:rFonts w:ascii="Times New Roman" w:hAnsi="Times New Roman" w:cs="Times New Roman"/>
+        </w:rPr>
+      </w:pPr>
+      <w:r>
+        <w:rPr>
+          <w:rFonts w:ascii="Times New Roman" w:hAnsi="Times New Roman" w:cs="Times New Roman"/>
         </w:rPr>
         <w:t>Tras pensar en otras alternativas, hemos decidido que creemos que es la mejor forma de hacerlo. Dada la casi inexistente experiencia laboral en entornos con arquitecturas basadas en microservicios con la que contamos, cabe la posibilidad que no hayamos podido realizar toda la migración de los microservicios antes de la fecha final del proyecto.</w:t>
       </w:r>
@@ -3982,25 +4170,19 @@
         <w:jc w:val="both"/>
         <w:rPr>
           <w:rFonts w:ascii="Times New Roman" w:hAnsi="Times New Roman" w:cs="Times New Roman"/>
-          <w:sz w:val="24"/>
-          <w:szCs w:val="24"/>
-        </w:rPr>
-      </w:pPr>
-    </w:p>
-    <w:p>
-      <w:pPr>
-        <w:jc w:val="both"/>
-        <w:rPr>
-          <w:rFonts w:ascii="Times New Roman" w:hAnsi="Times New Roman" w:cs="Times New Roman"/>
-          <w:sz w:val="24"/>
-          <w:szCs w:val="24"/>
-        </w:rPr>
-      </w:pPr>
-      <w:r>
-        <w:rPr>
-          <w:rFonts w:ascii="Times New Roman" w:hAnsi="Times New Roman" w:cs="Times New Roman"/>
-          <w:sz w:val="24"/>
-          <w:szCs w:val="24"/>
+        </w:rPr>
+      </w:pPr>
+    </w:p>
+    <w:p>
+      <w:pPr>
+        <w:jc w:val="both"/>
+        <w:rPr>
+          <w:rFonts w:ascii="Times New Roman" w:hAnsi="Times New Roman" w:cs="Times New Roman"/>
+        </w:rPr>
+      </w:pPr>
+      <w:r>
+        <w:rPr>
+          <w:rFonts w:ascii="Times New Roman" w:hAnsi="Times New Roman" w:cs="Times New Roman"/>
         </w:rPr>
         <w:t>Teniendo esto en cuenta, creemos que el poder presentar un proyecto implementado de forma monolítica (en el peor de los casos) o híbrida en caso de no poder terminar la migración completa, nos beneficiará mucho mas que el poder mostrar todos los microservicios implementados y una aplicación (producto final) a medio implementar o con funcionalidad reducida significativamente.</w:t>
       </w:r>
@@ -4071,6 +4253,3131 @@
         <w:jc w:val="both"/>
         <w:rPr>
           <w:rFonts w:ascii="Times New Roman" w:hAnsi="Times New Roman" w:cs="Times New Roman"/>
+        </w:rPr>
+      </w:pPr>
+      <w:r>
+        <w:rPr>
+          <w:rFonts w:ascii="Times New Roman" w:hAnsi="Times New Roman" w:cs="Times New Roman"/>
+        </w:rPr>
+        <w:t xml:space="preserve">Para explicar los resultados hemos de explicar previamente de manera general la arquitectura básica de un proyecto en Spring. </w:t>
+      </w:r>
+    </w:p>
+    <w:p>
+      <w:pPr>
+        <w:jc w:val="both"/>
+        <w:rPr>
+          <w:rFonts w:ascii="Times New Roman" w:hAnsi="Times New Roman" w:cs="Times New Roman"/>
+        </w:rPr>
+      </w:pPr>
+    </w:p>
+    <w:p>
+      <w:pPr>
+        <w:jc w:val="both"/>
+        <w:rPr>
+          <w:rFonts w:ascii="Times New Roman" w:hAnsi="Times New Roman" w:cs="Times New Roman"/>
+        </w:rPr>
+      </w:pPr>
+      <w:r>
+        <w:rPr>
+          <w:rFonts w:ascii="Times New Roman" w:hAnsi="Times New Roman" w:cs="Times New Roman"/>
+        </w:rPr>
+        <w:t xml:space="preserve">Spring basa su arquitectura separando el proyecto en diferentes capas, o </w:t>
+      </w:r>
+      <w:proofErr w:type="spellStart"/>
+      <w:r>
+        <w:rPr>
+          <w:rFonts w:ascii="Times New Roman" w:hAnsi="Times New Roman" w:cs="Times New Roman"/>
+        </w:rPr>
+        <w:t>layers</w:t>
+      </w:r>
+      <w:proofErr w:type="spellEnd"/>
+      <w:r>
+        <w:rPr>
+          <w:rFonts w:ascii="Times New Roman" w:hAnsi="Times New Roman" w:cs="Times New Roman"/>
+        </w:rPr>
+        <w:t xml:space="preserve">. Entre estas </w:t>
+      </w:r>
+      <w:proofErr w:type="spellStart"/>
+      <w:r>
+        <w:rPr>
+          <w:rFonts w:ascii="Times New Roman" w:hAnsi="Times New Roman" w:cs="Times New Roman"/>
+        </w:rPr>
+        <w:t>layers</w:t>
+      </w:r>
+      <w:proofErr w:type="spellEnd"/>
+      <w:r>
+        <w:rPr>
+          <w:rFonts w:ascii="Times New Roman" w:hAnsi="Times New Roman" w:cs="Times New Roman"/>
+        </w:rPr>
+        <w:t xml:space="preserve"> encontramos Controller, </w:t>
+      </w:r>
+      <w:proofErr w:type="spellStart"/>
+      <w:r>
+        <w:rPr>
+          <w:rFonts w:ascii="Times New Roman" w:hAnsi="Times New Roman" w:cs="Times New Roman"/>
+        </w:rPr>
+        <w:t>Service</w:t>
+      </w:r>
+      <w:proofErr w:type="spellEnd"/>
+      <w:r>
+        <w:rPr>
+          <w:rFonts w:ascii="Times New Roman" w:hAnsi="Times New Roman" w:cs="Times New Roman"/>
+        </w:rPr>
+        <w:t xml:space="preserve"> y Repository como </w:t>
+      </w:r>
+      <w:proofErr w:type="spellStart"/>
+      <w:r>
+        <w:rPr>
+          <w:rFonts w:ascii="Times New Roman" w:hAnsi="Times New Roman" w:cs="Times New Roman"/>
+        </w:rPr>
+        <w:t>layers</w:t>
+      </w:r>
+      <w:proofErr w:type="spellEnd"/>
+      <w:r>
+        <w:rPr>
+          <w:rFonts w:ascii="Times New Roman" w:hAnsi="Times New Roman" w:cs="Times New Roman"/>
+        </w:rPr>
+        <w:t xml:space="preserve"> principales, aunque </w:t>
+      </w:r>
+      <w:proofErr w:type="spellStart"/>
+      <w:r>
+        <w:rPr>
+          <w:rFonts w:ascii="Times New Roman" w:hAnsi="Times New Roman" w:cs="Times New Roman"/>
+        </w:rPr>
+        <w:t>tambien</w:t>
+      </w:r>
+      <w:proofErr w:type="spellEnd"/>
+      <w:r>
+        <w:rPr>
+          <w:rFonts w:ascii="Times New Roman" w:hAnsi="Times New Roman" w:cs="Times New Roman"/>
+        </w:rPr>
+        <w:t xml:space="preserve"> intervienen otras como el </w:t>
+      </w:r>
+      <w:proofErr w:type="spellStart"/>
+      <w:r>
+        <w:rPr>
+          <w:rFonts w:ascii="Times New Roman" w:hAnsi="Times New Roman" w:cs="Times New Roman"/>
+        </w:rPr>
+        <w:t>Command</w:t>
+      </w:r>
+      <w:proofErr w:type="spellEnd"/>
+      <w:r>
+        <w:rPr>
+          <w:rFonts w:ascii="Times New Roman" w:hAnsi="Times New Roman" w:cs="Times New Roman"/>
+        </w:rPr>
+        <w:t xml:space="preserve"> o los </w:t>
+      </w:r>
+      <w:proofErr w:type="spellStart"/>
+      <w:r>
+        <w:rPr>
+          <w:rFonts w:ascii="Times New Roman" w:hAnsi="Times New Roman" w:cs="Times New Roman"/>
+        </w:rPr>
+        <w:t>Converters</w:t>
+      </w:r>
+      <w:proofErr w:type="spellEnd"/>
+      <w:r>
+        <w:rPr>
+          <w:rFonts w:ascii="Times New Roman" w:hAnsi="Times New Roman" w:cs="Times New Roman"/>
+        </w:rPr>
+        <w:t xml:space="preserve"> durante todo el ciclo de vida de la petición.</w:t>
+      </w:r>
+    </w:p>
+    <w:p>
+      <w:pPr>
+        <w:jc w:val="both"/>
+        <w:rPr>
+          <w:rFonts w:ascii="Times New Roman" w:hAnsi="Times New Roman" w:cs="Times New Roman"/>
+        </w:rPr>
+      </w:pPr>
+    </w:p>
+    <w:p>
+      <w:pPr>
+        <w:jc w:val="both"/>
+        <w:rPr>
+          <w:rFonts w:ascii="Times New Roman" w:hAnsi="Times New Roman" w:cs="Times New Roman"/>
+        </w:rPr>
+      </w:pPr>
+      <w:r>
+        <w:rPr>
+          <w:rFonts w:ascii="Times New Roman" w:hAnsi="Times New Roman" w:cs="Times New Roman"/>
+        </w:rPr>
+        <w:t xml:space="preserve">El Controller se encarga de mapear la </w:t>
+      </w:r>
+      <w:proofErr w:type="spellStart"/>
+      <w:r>
+        <w:rPr>
+          <w:rFonts w:ascii="Times New Roman" w:hAnsi="Times New Roman" w:cs="Times New Roman"/>
+        </w:rPr>
+        <w:t>request</w:t>
+      </w:r>
+      <w:proofErr w:type="spellEnd"/>
+      <w:r>
+        <w:rPr>
+          <w:rFonts w:ascii="Times New Roman" w:hAnsi="Times New Roman" w:cs="Times New Roman"/>
+        </w:rPr>
+        <w:t xml:space="preserve"> a un </w:t>
+      </w:r>
+      <w:proofErr w:type="spellStart"/>
+      <w:r>
+        <w:rPr>
+          <w:rFonts w:ascii="Times New Roman" w:hAnsi="Times New Roman" w:cs="Times New Roman"/>
+        </w:rPr>
+        <w:t>EndPoint</w:t>
+      </w:r>
+      <w:proofErr w:type="spellEnd"/>
+      <w:r>
+        <w:rPr>
+          <w:rFonts w:ascii="Times New Roman" w:hAnsi="Times New Roman" w:cs="Times New Roman"/>
+        </w:rPr>
+        <w:t xml:space="preserve"> que nuestra aplicación está exportando en la API </w:t>
+      </w:r>
+      <w:proofErr w:type="spellStart"/>
+      <w:r>
+        <w:rPr>
+          <w:rFonts w:ascii="Times New Roman" w:hAnsi="Times New Roman" w:cs="Times New Roman"/>
+        </w:rPr>
+        <w:t>Rest</w:t>
+      </w:r>
+      <w:proofErr w:type="spellEnd"/>
+      <w:r>
+        <w:rPr>
+          <w:rFonts w:ascii="Times New Roman" w:hAnsi="Times New Roman" w:cs="Times New Roman"/>
+        </w:rPr>
+        <w:t xml:space="preserve"> a través de su URL. Mapea y redirecciona la </w:t>
+      </w:r>
+      <w:proofErr w:type="spellStart"/>
+      <w:r>
+        <w:rPr>
+          <w:rFonts w:ascii="Times New Roman" w:hAnsi="Times New Roman" w:cs="Times New Roman"/>
+        </w:rPr>
+        <w:t>request</w:t>
+      </w:r>
+      <w:proofErr w:type="spellEnd"/>
+      <w:r>
+        <w:rPr>
+          <w:rFonts w:ascii="Times New Roman" w:hAnsi="Times New Roman" w:cs="Times New Roman"/>
+        </w:rPr>
+        <w:t xml:space="preserve"> y sus datos hacía el </w:t>
+      </w:r>
+      <w:proofErr w:type="spellStart"/>
+      <w:r>
+        <w:rPr>
+          <w:rFonts w:ascii="Times New Roman" w:hAnsi="Times New Roman" w:cs="Times New Roman"/>
+        </w:rPr>
+        <w:t>EndPoint</w:t>
+      </w:r>
+      <w:proofErr w:type="spellEnd"/>
+      <w:r>
+        <w:rPr>
+          <w:rFonts w:ascii="Times New Roman" w:hAnsi="Times New Roman" w:cs="Times New Roman"/>
+        </w:rPr>
+        <w:t xml:space="preserve"> cuya URL coincida y, si es necesario, hace comprobaciones adicionales (permisos, roles, restricción de acceso…).</w:t>
+      </w:r>
+    </w:p>
+    <w:p>
+      <w:pPr>
+        <w:jc w:val="both"/>
+        <w:rPr>
+          <w:rFonts w:ascii="Times New Roman" w:hAnsi="Times New Roman" w:cs="Times New Roman"/>
+        </w:rPr>
+      </w:pPr>
+    </w:p>
+    <w:p>
+      <w:pPr>
+        <w:jc w:val="both"/>
+        <w:rPr>
+          <w:rFonts w:ascii="Times New Roman" w:hAnsi="Times New Roman" w:cs="Times New Roman"/>
+        </w:rPr>
+      </w:pPr>
+      <w:r>
+        <w:rPr>
+          <w:rFonts w:ascii="Times New Roman" w:hAnsi="Times New Roman" w:cs="Times New Roman"/>
+        </w:rPr>
+        <w:t xml:space="preserve">El </w:t>
+      </w:r>
+      <w:proofErr w:type="spellStart"/>
+      <w:r>
+        <w:rPr>
+          <w:rFonts w:ascii="Times New Roman" w:hAnsi="Times New Roman" w:cs="Times New Roman"/>
+        </w:rPr>
+        <w:t>Service</w:t>
+      </w:r>
+      <w:proofErr w:type="spellEnd"/>
+      <w:r>
+        <w:rPr>
+          <w:rFonts w:ascii="Times New Roman" w:hAnsi="Times New Roman" w:cs="Times New Roman"/>
+        </w:rPr>
+        <w:t xml:space="preserve"> es la capa donde se ejecuta toda la denominada “</w:t>
+      </w:r>
+      <w:proofErr w:type="spellStart"/>
+      <w:r>
+        <w:rPr>
+          <w:rFonts w:ascii="Times New Roman" w:hAnsi="Times New Roman" w:cs="Times New Roman"/>
+        </w:rPr>
+        <w:t>Bussiness</w:t>
+      </w:r>
+      <w:proofErr w:type="spellEnd"/>
+      <w:r>
+        <w:rPr>
+          <w:rFonts w:ascii="Times New Roman" w:hAnsi="Times New Roman" w:cs="Times New Roman"/>
+        </w:rPr>
+        <w:t xml:space="preserve"> </w:t>
+      </w:r>
+      <w:proofErr w:type="spellStart"/>
+      <w:r>
+        <w:rPr>
+          <w:rFonts w:ascii="Times New Roman" w:hAnsi="Times New Roman" w:cs="Times New Roman"/>
+        </w:rPr>
+        <w:t>Logic</w:t>
+      </w:r>
+      <w:proofErr w:type="spellEnd"/>
+      <w:r>
+        <w:rPr>
+          <w:rFonts w:ascii="Times New Roman" w:hAnsi="Times New Roman" w:cs="Times New Roman"/>
+        </w:rPr>
+        <w:t xml:space="preserve">” o Lógica de Negocio. Por esto nos referimos a todas las transformaciones de datos u operaciones específicas que se deban a los requerimientos del proyecto. En esta capa es donde se suele utilizar los </w:t>
+      </w:r>
+      <w:proofErr w:type="spellStart"/>
+      <w:r>
+        <w:rPr>
+          <w:rFonts w:ascii="Times New Roman" w:hAnsi="Times New Roman" w:cs="Times New Roman"/>
+        </w:rPr>
+        <w:t>Converters</w:t>
+      </w:r>
+      <w:proofErr w:type="spellEnd"/>
+      <w:r>
+        <w:rPr>
+          <w:rFonts w:ascii="Times New Roman" w:hAnsi="Times New Roman" w:cs="Times New Roman"/>
+        </w:rPr>
+        <w:t xml:space="preserve"> para pasar de un DTO (o </w:t>
+      </w:r>
+      <w:proofErr w:type="spellStart"/>
+      <w:r>
+        <w:rPr>
+          <w:rFonts w:ascii="Times New Roman" w:hAnsi="Times New Roman" w:cs="Times New Roman"/>
+        </w:rPr>
+        <w:t>Command</w:t>
+      </w:r>
+      <w:proofErr w:type="spellEnd"/>
+      <w:r>
+        <w:rPr>
+          <w:rFonts w:ascii="Times New Roman" w:hAnsi="Times New Roman" w:cs="Times New Roman"/>
+        </w:rPr>
+        <w:t>) a un POJO (</w:t>
+      </w:r>
+      <w:proofErr w:type="spellStart"/>
+      <w:r>
+        <w:rPr>
+          <w:rFonts w:ascii="Times New Roman" w:hAnsi="Times New Roman" w:cs="Times New Roman"/>
+        </w:rPr>
+        <w:t>Plain</w:t>
+      </w:r>
+      <w:proofErr w:type="spellEnd"/>
+      <w:r>
+        <w:rPr>
+          <w:rFonts w:ascii="Times New Roman" w:hAnsi="Times New Roman" w:cs="Times New Roman"/>
+        </w:rPr>
+        <w:t xml:space="preserve"> Old Java </w:t>
+      </w:r>
+      <w:proofErr w:type="spellStart"/>
+      <w:r>
+        <w:rPr>
+          <w:rFonts w:ascii="Times New Roman" w:hAnsi="Times New Roman" w:cs="Times New Roman"/>
+        </w:rPr>
+        <w:t>Object</w:t>
+      </w:r>
+      <w:proofErr w:type="spellEnd"/>
+      <w:r>
+        <w:rPr>
+          <w:rFonts w:ascii="Times New Roman" w:hAnsi="Times New Roman" w:cs="Times New Roman"/>
+        </w:rPr>
+        <w:t>) con el que trabajaremos.</w:t>
+      </w:r>
+    </w:p>
+    <w:p>
+      <w:pPr>
+        <w:jc w:val="both"/>
+        <w:rPr>
+          <w:rFonts w:ascii="Times New Roman" w:hAnsi="Times New Roman" w:cs="Times New Roman"/>
+        </w:rPr>
+      </w:pPr>
+    </w:p>
+    <w:p>
+      <w:pPr>
+        <w:jc w:val="both"/>
+        <w:rPr>
+          <w:rFonts w:ascii="Times New Roman" w:hAnsi="Times New Roman" w:cs="Times New Roman"/>
+        </w:rPr>
+      </w:pPr>
+      <w:r>
+        <w:rPr>
+          <w:rFonts w:ascii="Times New Roman" w:hAnsi="Times New Roman" w:cs="Times New Roman"/>
+        </w:rPr>
+        <w:t xml:space="preserve">El Repository es la capa del proyecto que </w:t>
+      </w:r>
+      <w:proofErr w:type="spellStart"/>
+      <w:r>
+        <w:rPr>
+          <w:rFonts w:ascii="Times New Roman" w:hAnsi="Times New Roman" w:cs="Times New Roman"/>
+        </w:rPr>
+        <w:t>interactua</w:t>
+      </w:r>
+      <w:proofErr w:type="spellEnd"/>
+      <w:r>
+        <w:rPr>
+          <w:rFonts w:ascii="Times New Roman" w:hAnsi="Times New Roman" w:cs="Times New Roman"/>
+        </w:rPr>
+        <w:t xml:space="preserve"> con la base de datos (DB), su principal </w:t>
+      </w:r>
+      <w:proofErr w:type="spellStart"/>
+      <w:r>
+        <w:rPr>
+          <w:rFonts w:ascii="Times New Roman" w:hAnsi="Times New Roman" w:cs="Times New Roman"/>
+        </w:rPr>
+        <w:t>funcion</w:t>
+      </w:r>
+      <w:proofErr w:type="spellEnd"/>
+      <w:r>
+        <w:rPr>
+          <w:rFonts w:ascii="Times New Roman" w:hAnsi="Times New Roman" w:cs="Times New Roman"/>
+        </w:rPr>
+        <w:t xml:space="preserve"> es realizar operaciones CRUD sobre la DB designada del proyecto.</w:t>
+      </w:r>
+    </w:p>
+    <w:p>
+      <w:pPr>
+        <w:jc w:val="both"/>
+        <w:rPr>
+          <w:rFonts w:ascii="Times New Roman" w:hAnsi="Times New Roman" w:cs="Times New Roman"/>
+        </w:rPr>
+      </w:pPr>
+    </w:p>
+    <w:p>
+      <w:pPr>
+        <w:jc w:val="both"/>
+        <w:rPr>
+          <w:rFonts w:ascii="Times New Roman" w:hAnsi="Times New Roman" w:cs="Times New Roman"/>
+        </w:rPr>
+      </w:pPr>
+    </w:p>
+    <w:p>
+      <w:pPr>
+        <w:jc w:val="both"/>
+        <w:rPr>
+          <w:rFonts w:ascii="Times New Roman" w:hAnsi="Times New Roman" w:cs="Times New Roman"/>
+        </w:rPr>
+      </w:pPr>
+    </w:p>
+    <w:p>
+      <w:pPr>
+        <w:jc w:val="both"/>
+        <w:rPr>
+          <w:rFonts w:ascii="Times New Roman" w:hAnsi="Times New Roman" w:cs="Times New Roman"/>
+        </w:rPr>
+      </w:pPr>
+    </w:p>
+    <w:p>
+      <w:pPr>
+        <w:jc w:val="both"/>
+        <w:rPr>
+          <w:rFonts w:ascii="Times New Roman" w:hAnsi="Times New Roman" w:cs="Times New Roman"/>
+        </w:rPr>
+      </w:pPr>
+    </w:p>
+    <w:p>
+      <w:pPr>
+        <w:jc w:val="both"/>
+        <w:rPr>
+          <w:rFonts w:ascii="Times New Roman" w:hAnsi="Times New Roman" w:cs="Times New Roman"/>
+        </w:rPr>
+      </w:pPr>
+    </w:p>
+    <w:p>
+      <w:pPr>
+        <w:jc w:val="both"/>
+        <w:rPr>
+          <w:rFonts w:ascii="Times New Roman" w:hAnsi="Times New Roman" w:cs="Times New Roman"/>
+        </w:rPr>
+      </w:pPr>
+      <w:r>
+        <w:rPr>
+          <w:rFonts w:ascii="Times New Roman" w:hAnsi="Times New Roman" w:cs="Times New Roman"/>
+        </w:rPr>
+        <w:t xml:space="preserve">En </w:t>
+      </w:r>
+      <w:r>
+        <w:rPr>
+          <w:rFonts w:ascii="Times New Roman" w:hAnsi="Times New Roman" w:cs="Times New Roman"/>
+          <w:b/>
+        </w:rPr>
+        <w:t xml:space="preserve">Spring </w:t>
+      </w:r>
+      <w:proofErr w:type="spellStart"/>
+      <w:r>
+        <w:rPr>
+          <w:rFonts w:ascii="Times New Roman" w:hAnsi="Times New Roman" w:cs="Times New Roman"/>
+          <w:b/>
+        </w:rPr>
+        <w:t>Webflux</w:t>
+      </w:r>
+      <w:proofErr w:type="spellEnd"/>
+      <w:r>
+        <w:rPr>
+          <w:rFonts w:ascii="Times New Roman" w:hAnsi="Times New Roman" w:cs="Times New Roman"/>
+        </w:rPr>
+        <w:t xml:space="preserve"> contamos de dos formas diferentes de implementar una HTTP </w:t>
+      </w:r>
+      <w:proofErr w:type="spellStart"/>
+      <w:r>
+        <w:rPr>
+          <w:rFonts w:ascii="Times New Roman" w:hAnsi="Times New Roman" w:cs="Times New Roman"/>
+        </w:rPr>
+        <w:t>Request</w:t>
+      </w:r>
+      <w:proofErr w:type="spellEnd"/>
+      <w:r>
+        <w:rPr>
+          <w:rFonts w:ascii="Times New Roman" w:hAnsi="Times New Roman" w:cs="Times New Roman"/>
+        </w:rPr>
+        <w:t>:</w:t>
+      </w:r>
+    </w:p>
+    <w:p>
+      <w:pPr>
+        <w:jc w:val="both"/>
+        <w:rPr>
+          <w:rFonts w:ascii="Times New Roman" w:hAnsi="Times New Roman" w:cs="Times New Roman"/>
+        </w:rPr>
+      </w:pPr>
+    </w:p>
+    <w:p>
+      <w:pPr>
+        <w:jc w:val="both"/>
+        <w:rPr>
+          <w:rFonts w:ascii="Times New Roman" w:hAnsi="Times New Roman" w:cs="Times New Roman"/>
+        </w:rPr>
+      </w:pPr>
+      <w:r>
+        <w:rPr>
+          <w:rFonts w:ascii="Times New Roman" w:hAnsi="Times New Roman" w:cs="Times New Roman"/>
+        </w:rPr>
+        <w:t xml:space="preserve">Podemos implementarla de forma similar a las anteriores versiones de Spring (con un </w:t>
+      </w:r>
+      <w:proofErr w:type="spellStart"/>
+      <w:r>
+        <w:rPr>
+          <w:rFonts w:ascii="Times New Roman" w:hAnsi="Times New Roman" w:cs="Times New Roman"/>
+          <w:b/>
+        </w:rPr>
+        <w:t>RestController</w:t>
+      </w:r>
+      <w:proofErr w:type="spellEnd"/>
+      <w:r>
+        <w:rPr>
+          <w:rFonts w:ascii="Times New Roman" w:hAnsi="Times New Roman" w:cs="Times New Roman"/>
+        </w:rPr>
+        <w:t xml:space="preserve">) de modo que la arquitectura de la </w:t>
+      </w:r>
+      <w:proofErr w:type="spellStart"/>
+      <w:r>
+        <w:rPr>
+          <w:rFonts w:ascii="Times New Roman" w:hAnsi="Times New Roman" w:cs="Times New Roman"/>
+        </w:rPr>
+        <w:t>Request</w:t>
+      </w:r>
+      <w:proofErr w:type="spellEnd"/>
+      <w:r>
+        <w:rPr>
+          <w:rFonts w:ascii="Times New Roman" w:hAnsi="Times New Roman" w:cs="Times New Roman"/>
+        </w:rPr>
+        <w:t xml:space="preserve"> quedaría de la siguiente forma.</w:t>
+      </w:r>
+    </w:p>
+    <w:p>
+      <w:pPr>
+        <w:jc w:val="both"/>
+        <w:rPr>
+          <w:rFonts w:ascii="Times New Roman" w:hAnsi="Times New Roman" w:cs="Times New Roman"/>
+        </w:rPr>
+      </w:pPr>
+    </w:p>
+    <w:p>
+      <w:pPr>
+        <w:jc w:val="both"/>
+        <w:rPr>
+          <w:rFonts w:ascii="Times New Roman" w:hAnsi="Times New Roman" w:cs="Times New Roman"/>
+        </w:rPr>
+      </w:pPr>
+      <w:r>
+        <w:rPr>
+          <w:rFonts w:ascii="Times New Roman" w:hAnsi="Times New Roman" w:cs="Times New Roman"/>
+          <w:noProof/>
+        </w:rPr>
+        <w:drawing>
+          <wp:inline distT="0" distB="0" distL="0" distR="0">
+            <wp:extent cx="5400040" cy="584200"/>
+            <wp:effectExtent l="0" t="0" r="0" b="6350"/>
+            <wp:docPr id="3" name="Picture 3"/>
+            <wp:cNvGraphicFramePr>
+              <a:graphicFrameLocks xmlns:a="http://schemas.openxmlformats.org/drawingml/2006/main" noChangeAspect="1"/>
+            </wp:cNvGraphicFramePr>
+            <a:graphic xmlns:a="http://schemas.openxmlformats.org/drawingml/2006/main">
+              <a:graphicData uri="http://schemas.openxmlformats.org/drawingml/2006/picture">
+                <pic:pic xmlns:pic="http://schemas.openxmlformats.org/drawingml/2006/picture">
+                  <pic:nvPicPr>
+                    <pic:cNvPr id="3" name="Arquitectura-Request-Spring.PNG"/>
+                    <pic:cNvPicPr/>
+                  </pic:nvPicPr>
+                  <pic:blipFill>
+                    <a:blip r:embed="rId9">
+                      <a:extLst>
+                        <a:ext uri="{28A0092B-C50C-407E-A947-70E740481C1C}">
+                          <a14:useLocalDpi xmlns:a14="http://schemas.microsoft.com/office/drawing/2010/main" val="0"/>
+                        </a:ext>
+                      </a:extLst>
+                    </a:blip>
+                    <a:stretch>
+                      <a:fillRect/>
+                    </a:stretch>
+                  </pic:blipFill>
+                  <pic:spPr>
+                    <a:xfrm>
+                      <a:off x="0" y="0"/>
+                      <a:ext cx="5400040" cy="584200"/>
+                    </a:xfrm>
+                    <a:prstGeom prst="rect">
+                      <a:avLst/>
+                    </a:prstGeom>
+                  </pic:spPr>
+                </pic:pic>
+              </a:graphicData>
+            </a:graphic>
+          </wp:inline>
+        </w:drawing>
+      </w:r>
+    </w:p>
+    <w:p>
+      <w:pPr>
+        <w:jc w:val="both"/>
+        <w:rPr>
+          <w:rFonts w:ascii="Times New Roman" w:hAnsi="Times New Roman" w:cs="Times New Roman"/>
+        </w:rPr>
+      </w:pPr>
+    </w:p>
+    <w:p>
+      <w:pPr>
+        <w:jc w:val="both"/>
+        <w:rPr>
+          <w:rFonts w:ascii="Times New Roman" w:hAnsi="Times New Roman" w:cs="Times New Roman"/>
+        </w:rPr>
+      </w:pPr>
+      <w:r>
+        <w:rPr>
+          <w:rFonts w:ascii="Times New Roman" w:hAnsi="Times New Roman" w:cs="Times New Roman"/>
+        </w:rPr>
+        <w:t xml:space="preserve">Por otro lado, podemos utilizar los Routers o Handlers que introduce Spring </w:t>
+      </w:r>
+      <w:proofErr w:type="spellStart"/>
+      <w:r>
+        <w:rPr>
+          <w:rFonts w:ascii="Times New Roman" w:hAnsi="Times New Roman" w:cs="Times New Roman"/>
+        </w:rPr>
+        <w:t>Webflux</w:t>
+      </w:r>
+      <w:proofErr w:type="spellEnd"/>
+      <w:r>
+        <w:rPr>
+          <w:rFonts w:ascii="Times New Roman" w:hAnsi="Times New Roman" w:cs="Times New Roman"/>
+        </w:rPr>
+        <w:t xml:space="preserve"> para realizar esta misma implementación de una forma más funcional. </w:t>
+      </w:r>
+    </w:p>
+    <w:p>
+      <w:pPr>
+        <w:jc w:val="both"/>
+        <w:rPr>
+          <w:rFonts w:ascii="Times New Roman" w:hAnsi="Times New Roman" w:cs="Times New Roman"/>
+        </w:rPr>
+      </w:pPr>
+    </w:p>
+    <w:p>
+      <w:pPr>
+        <w:jc w:val="both"/>
+        <w:rPr>
+          <w:rFonts w:ascii="Times New Roman" w:hAnsi="Times New Roman" w:cs="Times New Roman"/>
+        </w:rPr>
+      </w:pPr>
+      <w:r>
+        <w:rPr>
+          <w:rFonts w:ascii="Times New Roman" w:hAnsi="Times New Roman" w:cs="Times New Roman"/>
+        </w:rPr>
+        <w:t xml:space="preserve">Spring </w:t>
+      </w:r>
+      <w:proofErr w:type="spellStart"/>
+      <w:r>
+        <w:rPr>
+          <w:rFonts w:ascii="Times New Roman" w:hAnsi="Times New Roman" w:cs="Times New Roman"/>
+        </w:rPr>
+        <w:t>Webflux</w:t>
+      </w:r>
+      <w:proofErr w:type="spellEnd"/>
+      <w:r>
+        <w:rPr>
+          <w:rFonts w:ascii="Times New Roman" w:hAnsi="Times New Roman" w:cs="Times New Roman"/>
+        </w:rPr>
+        <w:t xml:space="preserve"> añade una capa mas a la solución previa de Spring que consiste en dividir la funcionalidad del Controller en dos capas diferentes (</w:t>
+      </w:r>
+      <w:proofErr w:type="spellStart"/>
+      <w:r>
+        <w:rPr>
+          <w:rFonts w:ascii="Times New Roman" w:hAnsi="Times New Roman" w:cs="Times New Roman"/>
+        </w:rPr>
+        <w:t>Router</w:t>
+      </w:r>
+      <w:proofErr w:type="spellEnd"/>
+      <w:r>
+        <w:rPr>
+          <w:rFonts w:ascii="Times New Roman" w:hAnsi="Times New Roman" w:cs="Times New Roman"/>
+        </w:rPr>
+        <w:t xml:space="preserve"> y </w:t>
+      </w:r>
+      <w:proofErr w:type="spellStart"/>
+      <w:r>
+        <w:rPr>
+          <w:rFonts w:ascii="Times New Roman" w:hAnsi="Times New Roman" w:cs="Times New Roman"/>
+        </w:rPr>
+        <w:t>Handler</w:t>
+      </w:r>
+      <w:proofErr w:type="spellEnd"/>
+      <w:r>
+        <w:rPr>
+          <w:rFonts w:ascii="Times New Roman" w:hAnsi="Times New Roman" w:cs="Times New Roman"/>
+        </w:rPr>
+        <w:t xml:space="preserve">). El </w:t>
+      </w:r>
+      <w:proofErr w:type="spellStart"/>
+      <w:r>
+        <w:rPr>
+          <w:rFonts w:ascii="Times New Roman" w:hAnsi="Times New Roman" w:cs="Times New Roman"/>
+        </w:rPr>
+        <w:t>Router</w:t>
+      </w:r>
+      <w:proofErr w:type="spellEnd"/>
+      <w:r>
+        <w:rPr>
+          <w:rFonts w:ascii="Times New Roman" w:hAnsi="Times New Roman" w:cs="Times New Roman"/>
+        </w:rPr>
+        <w:t xml:space="preserve">, como su nombre indica, se encarga de redireccionar la petición HTTP hacía el </w:t>
+      </w:r>
+      <w:proofErr w:type="spellStart"/>
+      <w:r>
+        <w:rPr>
+          <w:rFonts w:ascii="Times New Roman" w:hAnsi="Times New Roman" w:cs="Times New Roman"/>
+        </w:rPr>
+        <w:t>EndPoint</w:t>
+      </w:r>
+      <w:proofErr w:type="spellEnd"/>
+      <w:r>
+        <w:rPr>
+          <w:rFonts w:ascii="Times New Roman" w:hAnsi="Times New Roman" w:cs="Times New Roman"/>
+        </w:rPr>
+        <w:t xml:space="preserve"> pertinente y en específico hacía el </w:t>
+      </w:r>
+      <w:proofErr w:type="spellStart"/>
+      <w:r>
+        <w:rPr>
+          <w:rFonts w:ascii="Times New Roman" w:hAnsi="Times New Roman" w:cs="Times New Roman"/>
+        </w:rPr>
+        <w:t>Handler</w:t>
+      </w:r>
+      <w:proofErr w:type="spellEnd"/>
+      <w:r>
+        <w:rPr>
+          <w:rFonts w:ascii="Times New Roman" w:hAnsi="Times New Roman" w:cs="Times New Roman"/>
+        </w:rPr>
+        <w:t xml:space="preserve"> pertinente. Por otro lado, el </w:t>
+      </w:r>
+      <w:proofErr w:type="spellStart"/>
+      <w:r>
+        <w:rPr>
+          <w:rFonts w:ascii="Times New Roman" w:hAnsi="Times New Roman" w:cs="Times New Roman"/>
+        </w:rPr>
+        <w:t>Handler</w:t>
+      </w:r>
+      <w:proofErr w:type="spellEnd"/>
+      <w:r>
+        <w:rPr>
+          <w:rFonts w:ascii="Times New Roman" w:hAnsi="Times New Roman" w:cs="Times New Roman"/>
+        </w:rPr>
+        <w:t xml:space="preserve"> es quien conoce que operaciones específicas han de realizarse para cada </w:t>
+      </w:r>
+      <w:proofErr w:type="spellStart"/>
+      <w:r>
+        <w:rPr>
+          <w:rFonts w:ascii="Times New Roman" w:hAnsi="Times New Roman" w:cs="Times New Roman"/>
+        </w:rPr>
+        <w:t>EndPoint</w:t>
+      </w:r>
+      <w:proofErr w:type="spellEnd"/>
+      <w:r>
+        <w:rPr>
+          <w:rFonts w:ascii="Times New Roman" w:hAnsi="Times New Roman" w:cs="Times New Roman"/>
+        </w:rPr>
+        <w:t xml:space="preserve">. </w:t>
+      </w:r>
+    </w:p>
+    <w:p>
+      <w:pPr>
+        <w:jc w:val="both"/>
+        <w:rPr>
+          <w:rFonts w:ascii="Times New Roman" w:hAnsi="Times New Roman" w:cs="Times New Roman"/>
+        </w:rPr>
+      </w:pPr>
+    </w:p>
+    <w:p>
+      <w:pPr>
+        <w:jc w:val="both"/>
+        <w:rPr>
+          <w:rFonts w:ascii="Times New Roman" w:hAnsi="Times New Roman" w:cs="Times New Roman"/>
+        </w:rPr>
+      </w:pPr>
+      <w:r>
+        <w:rPr>
+          <w:rFonts w:ascii="Times New Roman" w:hAnsi="Times New Roman" w:cs="Times New Roman"/>
+        </w:rPr>
+        <w:t xml:space="preserve">Por lo que utilizando estas nuevas capas nos quedaría una funcionalidad como esta: </w:t>
+      </w:r>
+    </w:p>
+    <w:p>
+      <w:pPr>
+        <w:jc w:val="both"/>
+        <w:rPr>
+          <w:rFonts w:ascii="Times New Roman" w:hAnsi="Times New Roman" w:cs="Times New Roman"/>
+        </w:rPr>
+      </w:pPr>
+    </w:p>
+    <w:p>
+      <w:pPr>
+        <w:jc w:val="both"/>
+        <w:rPr>
+          <w:rFonts w:ascii="Times New Roman" w:hAnsi="Times New Roman" w:cs="Times New Roman"/>
+        </w:rPr>
+      </w:pPr>
+      <w:r>
+        <w:rPr>
+          <w:rFonts w:ascii="Times New Roman" w:hAnsi="Times New Roman" w:cs="Times New Roman"/>
+          <w:noProof/>
+        </w:rPr>
+        <w:drawing>
+          <wp:inline distT="0" distB="0" distL="0" distR="0">
+            <wp:extent cx="5400040" cy="618490"/>
+            <wp:effectExtent l="0" t="0" r="0" b="0"/>
+            <wp:docPr id="4" name="Picture 4"/>
+            <wp:cNvGraphicFramePr>
+              <a:graphicFrameLocks xmlns:a="http://schemas.openxmlformats.org/drawingml/2006/main" noChangeAspect="1"/>
+            </wp:cNvGraphicFramePr>
+            <a:graphic xmlns:a="http://schemas.openxmlformats.org/drawingml/2006/main">
+              <a:graphicData uri="http://schemas.openxmlformats.org/drawingml/2006/picture">
+                <pic:pic xmlns:pic="http://schemas.openxmlformats.org/drawingml/2006/picture">
+                  <pic:nvPicPr>
+                    <pic:cNvPr id="4" name="Arquitectura-Request-Spring-Router.PNG"/>
+                    <pic:cNvPicPr/>
+                  </pic:nvPicPr>
+                  <pic:blipFill>
+                    <a:blip r:embed="rId10">
+                      <a:extLst>
+                        <a:ext uri="{28A0092B-C50C-407E-A947-70E740481C1C}">
+                          <a14:useLocalDpi xmlns:a14="http://schemas.microsoft.com/office/drawing/2010/main" val="0"/>
+                        </a:ext>
+                      </a:extLst>
+                    </a:blip>
+                    <a:stretch>
+                      <a:fillRect/>
+                    </a:stretch>
+                  </pic:blipFill>
+                  <pic:spPr>
+                    <a:xfrm>
+                      <a:off x="0" y="0"/>
+                      <a:ext cx="5400040" cy="618490"/>
+                    </a:xfrm>
+                    <a:prstGeom prst="rect">
+                      <a:avLst/>
+                    </a:prstGeom>
+                  </pic:spPr>
+                </pic:pic>
+              </a:graphicData>
+            </a:graphic>
+          </wp:inline>
+        </w:drawing>
+      </w:r>
+    </w:p>
+    <w:p>
+      <w:pPr>
+        <w:jc w:val="both"/>
+        <w:rPr>
+          <w:rFonts w:ascii="Times New Roman" w:hAnsi="Times New Roman" w:cs="Times New Roman"/>
+          <w:b/>
+          <w:sz w:val="24"/>
+          <w:szCs w:val="24"/>
+        </w:rPr>
+      </w:pPr>
+    </w:p>
+    <w:p>
+      <w:pPr>
+        <w:jc w:val="both"/>
+        <w:rPr>
+          <w:rFonts w:ascii="Times New Roman" w:hAnsi="Times New Roman" w:cs="Times New Roman"/>
+        </w:rPr>
+      </w:pPr>
+      <w:r>
+        <w:rPr>
+          <w:rFonts w:ascii="Times New Roman" w:hAnsi="Times New Roman" w:cs="Times New Roman"/>
+        </w:rPr>
+        <w:t>Tras todo esto</w:t>
+      </w:r>
+      <w:r>
+        <w:rPr>
+          <w:rFonts w:ascii="Times New Roman" w:hAnsi="Times New Roman" w:cs="Times New Roman"/>
+        </w:rPr>
+        <w:t xml:space="preserve"> uno se pregunta bueno pero que ventajas aporta el uso de incrementar el número de capas y clases a crear. A fecha de creación de este documento (2019), no existen ventajas de utilizar Routers y Handlers más allá de reducir la cantidad de código que se escribe, aunque, debido a la madurez de estas nuevas funcionalidades, perdemos muchas cosas por usarlas (</w:t>
+      </w:r>
+      <w:proofErr w:type="spellStart"/>
+      <w:r>
+        <w:rPr>
+          <w:rFonts w:ascii="Times New Roman" w:hAnsi="Times New Roman" w:cs="Times New Roman"/>
+        </w:rPr>
+        <w:t>Swagger</w:t>
+      </w:r>
+      <w:proofErr w:type="spellEnd"/>
+      <w:r>
+        <w:rPr>
+          <w:rFonts w:ascii="Times New Roman" w:hAnsi="Times New Roman" w:cs="Times New Roman"/>
+        </w:rPr>
+        <w:t xml:space="preserve">, </w:t>
+      </w:r>
+      <w:proofErr w:type="spellStart"/>
+      <w:r>
+        <w:rPr>
+          <w:rFonts w:ascii="Times New Roman" w:hAnsi="Times New Roman" w:cs="Times New Roman"/>
+        </w:rPr>
+        <w:t>Validators</w:t>
+      </w:r>
+      <w:proofErr w:type="spellEnd"/>
+      <w:r>
+        <w:rPr>
+          <w:rFonts w:ascii="Times New Roman" w:hAnsi="Times New Roman" w:cs="Times New Roman"/>
+        </w:rPr>
+        <w:t xml:space="preserve">) son entre otras, cosas que no podemos utilizar con esta nueva arquitectura </w:t>
+      </w:r>
+      <w:proofErr w:type="spellStart"/>
+      <w:r>
+        <w:rPr>
+          <w:rFonts w:ascii="Times New Roman" w:hAnsi="Times New Roman" w:cs="Times New Roman"/>
+        </w:rPr>
+        <w:t>almenos</w:t>
+      </w:r>
+      <w:proofErr w:type="spellEnd"/>
+      <w:r>
+        <w:rPr>
+          <w:rFonts w:ascii="Times New Roman" w:hAnsi="Times New Roman" w:cs="Times New Roman"/>
+        </w:rPr>
+        <w:t xml:space="preserve"> por el momento. </w:t>
+      </w:r>
+    </w:p>
+    <w:p>
+      <w:pPr>
+        <w:jc w:val="both"/>
+        <w:rPr>
+          <w:rFonts w:ascii="Times New Roman" w:hAnsi="Times New Roman" w:cs="Times New Roman"/>
+        </w:rPr>
+      </w:pPr>
+    </w:p>
+    <w:p>
+      <w:pPr>
+        <w:jc w:val="both"/>
+        <w:rPr>
+          <w:rFonts w:ascii="Times New Roman" w:hAnsi="Times New Roman" w:cs="Times New Roman"/>
+        </w:rPr>
+      </w:pPr>
+      <w:r>
+        <w:rPr>
+          <w:rFonts w:ascii="Times New Roman" w:hAnsi="Times New Roman" w:cs="Times New Roman"/>
+        </w:rPr>
+        <w:t xml:space="preserve">Debido a esto, hemos optado por utilizar Routers y Handlers solo en los servicios más simples y hemos dejado </w:t>
+      </w:r>
+      <w:proofErr w:type="spellStart"/>
+      <w:r>
+        <w:rPr>
+          <w:rFonts w:ascii="Times New Roman" w:hAnsi="Times New Roman" w:cs="Times New Roman"/>
+        </w:rPr>
+        <w:t>Controllers</w:t>
+      </w:r>
+      <w:proofErr w:type="spellEnd"/>
+      <w:r>
+        <w:rPr>
+          <w:rFonts w:ascii="Times New Roman" w:hAnsi="Times New Roman" w:cs="Times New Roman"/>
+        </w:rPr>
+        <w:t xml:space="preserve"> en los servicios más complejos. Como entendemos que todos estos conceptos pueden ser un poco </w:t>
+      </w:r>
+      <w:proofErr w:type="spellStart"/>
+      <w:r>
+        <w:rPr>
+          <w:rFonts w:ascii="Times New Roman" w:hAnsi="Times New Roman" w:cs="Times New Roman"/>
+        </w:rPr>
+        <w:t>sobreacogedores</w:t>
+      </w:r>
+      <w:proofErr w:type="spellEnd"/>
+      <w:r>
+        <w:rPr>
+          <w:rFonts w:ascii="Times New Roman" w:hAnsi="Times New Roman" w:cs="Times New Roman"/>
+        </w:rPr>
+        <w:t xml:space="preserve"> al principio, haremos un ejemplo paso a paso de cada una de las arquitecturas del proyecto. </w:t>
+      </w:r>
+    </w:p>
+    <w:p>
+      <w:pPr>
+        <w:jc w:val="both"/>
+        <w:rPr>
+          <w:rFonts w:ascii="Times New Roman" w:hAnsi="Times New Roman" w:cs="Times New Roman"/>
+        </w:rPr>
+      </w:pPr>
+    </w:p>
+    <w:p>
+      <w:pPr>
+        <w:jc w:val="both"/>
+        <w:rPr>
+          <w:rFonts w:ascii="Times New Roman" w:hAnsi="Times New Roman" w:cs="Times New Roman"/>
+          <w:b/>
+          <w:sz w:val="24"/>
+          <w:szCs w:val="24"/>
+        </w:rPr>
+      </w:pPr>
+    </w:p>
+    <w:p>
+      <w:pPr>
+        <w:jc w:val="both"/>
+        <w:rPr>
+          <w:rFonts w:ascii="Times New Roman" w:hAnsi="Times New Roman" w:cs="Times New Roman"/>
+          <w:b/>
+          <w:sz w:val="24"/>
+          <w:szCs w:val="24"/>
+        </w:rPr>
+      </w:pPr>
+    </w:p>
+    <w:p>
+      <w:pPr>
+        <w:jc w:val="both"/>
+        <w:rPr>
+          <w:rFonts w:ascii="Times New Roman" w:hAnsi="Times New Roman" w:cs="Times New Roman"/>
+          <w:b/>
+          <w:sz w:val="24"/>
+          <w:szCs w:val="24"/>
+        </w:rPr>
+      </w:pPr>
+    </w:p>
+    <w:p>
+      <w:pPr>
+        <w:jc w:val="both"/>
+        <w:rPr>
+          <w:rFonts w:ascii="Times New Roman" w:hAnsi="Times New Roman" w:cs="Times New Roman"/>
+          <w:b/>
+          <w:sz w:val="24"/>
+          <w:szCs w:val="24"/>
+        </w:rPr>
+      </w:pPr>
+    </w:p>
+    <w:p>
+      <w:pPr>
+        <w:jc w:val="both"/>
+        <w:rPr>
+          <w:rFonts w:ascii="Times New Roman" w:hAnsi="Times New Roman" w:cs="Times New Roman"/>
+          <w:b/>
+          <w:sz w:val="24"/>
+          <w:szCs w:val="24"/>
+        </w:rPr>
+      </w:pPr>
+    </w:p>
+    <w:p>
+      <w:pPr>
+        <w:jc w:val="both"/>
+        <w:rPr>
+          <w:rFonts w:ascii="Times New Roman" w:hAnsi="Times New Roman" w:cs="Times New Roman"/>
+          <w:b/>
+          <w:sz w:val="24"/>
+          <w:szCs w:val="24"/>
+        </w:rPr>
+      </w:pPr>
+    </w:p>
+    <w:p>
+      <w:pPr>
+        <w:jc w:val="both"/>
+        <w:rPr>
+          <w:rFonts w:ascii="Times New Roman" w:hAnsi="Times New Roman" w:cs="Times New Roman"/>
+          <w:b/>
+          <w:sz w:val="24"/>
+          <w:szCs w:val="24"/>
+        </w:rPr>
+      </w:pPr>
+    </w:p>
+    <w:p>
+      <w:pPr>
+        <w:jc w:val="both"/>
+        <w:rPr>
+          <w:rFonts w:ascii="Times New Roman" w:hAnsi="Times New Roman" w:cs="Times New Roman"/>
+          <w:b/>
+          <w:sz w:val="24"/>
+          <w:szCs w:val="24"/>
+        </w:rPr>
+      </w:pPr>
+    </w:p>
+    <w:p>
+      <w:pPr>
+        <w:jc w:val="both"/>
+        <w:rPr>
+          <w:rFonts w:ascii="Times New Roman" w:hAnsi="Times New Roman" w:cs="Times New Roman"/>
+          <w:b/>
+          <w:sz w:val="24"/>
+          <w:szCs w:val="24"/>
+        </w:rPr>
+      </w:pPr>
+    </w:p>
+    <w:p>
+      <w:pPr>
+        <w:jc w:val="both"/>
+        <w:rPr>
+          <w:rFonts w:ascii="Times New Roman" w:hAnsi="Times New Roman" w:cs="Times New Roman"/>
+          <w:b/>
+          <w:sz w:val="24"/>
+          <w:szCs w:val="24"/>
+        </w:rPr>
+      </w:pPr>
+    </w:p>
+    <w:p>
+      <w:pPr>
+        <w:jc w:val="both"/>
+        <w:rPr>
+          <w:rFonts w:ascii="Times New Roman" w:hAnsi="Times New Roman" w:cs="Times New Roman"/>
+          <w:b/>
+          <w:sz w:val="24"/>
+          <w:szCs w:val="24"/>
+        </w:rPr>
+      </w:pPr>
+      <w:r>
+        <w:rPr>
+          <w:rFonts w:ascii="Times New Roman" w:hAnsi="Times New Roman" w:cs="Times New Roman"/>
+          <w:b/>
+          <w:sz w:val="24"/>
+          <w:szCs w:val="24"/>
+        </w:rPr>
+        <w:t>6.1 Resultados Arquitectura de Controller</w:t>
+      </w:r>
+    </w:p>
+    <w:p>
+      <w:pPr>
+        <w:jc w:val="both"/>
+        <w:rPr>
+          <w:rFonts w:ascii="Times New Roman" w:hAnsi="Times New Roman" w:cs="Times New Roman"/>
+          <w:b/>
+          <w:sz w:val="24"/>
+          <w:szCs w:val="24"/>
+        </w:rPr>
+      </w:pPr>
+    </w:p>
+    <w:p>
+      <w:pPr>
+        <w:jc w:val="both"/>
+        <w:rPr>
+          <w:rFonts w:ascii="Times New Roman" w:hAnsi="Times New Roman" w:cs="Times New Roman"/>
+        </w:rPr>
+      </w:pPr>
+      <w:r>
+        <w:rPr>
+          <w:rFonts w:ascii="Times New Roman" w:hAnsi="Times New Roman" w:cs="Times New Roman"/>
+        </w:rPr>
+        <w:t>En este apartado, seguiremos el ciclo de vida de una petición HTTP en una implementación con Controller explicando en cada paso que estamos haciendo.</w:t>
+      </w:r>
+    </w:p>
+    <w:p>
+      <w:pPr>
+        <w:jc w:val="both"/>
+        <w:rPr>
+          <w:rFonts w:ascii="Times New Roman" w:hAnsi="Times New Roman" w:cs="Times New Roman"/>
+        </w:rPr>
+      </w:pPr>
+    </w:p>
+    <w:p>
+      <w:pPr>
+        <w:jc w:val="both"/>
+        <w:rPr>
+          <w:rFonts w:ascii="Times New Roman" w:hAnsi="Times New Roman" w:cs="Times New Roman"/>
+        </w:rPr>
+      </w:pPr>
+      <w:r>
+        <w:rPr>
+          <w:rFonts w:ascii="Times New Roman" w:hAnsi="Times New Roman" w:cs="Times New Roman"/>
+          <w:noProof/>
+        </w:rPr>
+        <w:drawing>
+          <wp:inline distT="0" distB="0" distL="0" distR="0">
+            <wp:extent cx="5400040" cy="2521585"/>
+            <wp:effectExtent l="0" t="0" r="0" b="0"/>
+            <wp:docPr id="5" name="Picture 5"/>
+            <wp:cNvGraphicFramePr>
+              <a:graphicFrameLocks xmlns:a="http://schemas.openxmlformats.org/drawingml/2006/main" noChangeAspect="1"/>
+            </wp:cNvGraphicFramePr>
+            <a:graphic xmlns:a="http://schemas.openxmlformats.org/drawingml/2006/main">
+              <a:graphicData uri="http://schemas.openxmlformats.org/drawingml/2006/picture">
+                <pic:pic xmlns:pic="http://schemas.openxmlformats.org/drawingml/2006/picture">
+                  <pic:nvPicPr>
+                    <pic:cNvPr id="5" name="Arquitectura-Request-Spring-Controller-Ex.PNG"/>
+                    <pic:cNvPicPr/>
+                  </pic:nvPicPr>
+                  <pic:blipFill>
+                    <a:blip r:embed="rId11">
+                      <a:extLst>
+                        <a:ext uri="{28A0092B-C50C-407E-A947-70E740481C1C}">
+                          <a14:useLocalDpi xmlns:a14="http://schemas.microsoft.com/office/drawing/2010/main" val="0"/>
+                        </a:ext>
+                      </a:extLst>
+                    </a:blip>
+                    <a:stretch>
+                      <a:fillRect/>
+                    </a:stretch>
+                  </pic:blipFill>
+                  <pic:spPr>
+                    <a:xfrm>
+                      <a:off x="0" y="0"/>
+                      <a:ext cx="5400040" cy="2521585"/>
+                    </a:xfrm>
+                    <a:prstGeom prst="rect">
+                      <a:avLst/>
+                    </a:prstGeom>
+                  </pic:spPr>
+                </pic:pic>
+              </a:graphicData>
+            </a:graphic>
+          </wp:inline>
+        </w:drawing>
+      </w:r>
+    </w:p>
+    <w:p>
+      <w:pPr>
+        <w:jc w:val="both"/>
+        <w:rPr>
+          <w:rFonts w:ascii="Times New Roman" w:hAnsi="Times New Roman" w:cs="Times New Roman"/>
+          <w:b/>
+          <w:sz w:val="24"/>
+          <w:szCs w:val="24"/>
+        </w:rPr>
+      </w:pPr>
+    </w:p>
+    <w:p>
+      <w:pPr>
+        <w:jc w:val="both"/>
+        <w:rPr>
+          <w:rFonts w:ascii="Times New Roman" w:hAnsi="Times New Roman" w:cs="Times New Roman"/>
+        </w:rPr>
+      </w:pPr>
+      <w:r>
+        <w:rPr>
+          <w:rFonts w:ascii="Times New Roman" w:hAnsi="Times New Roman" w:cs="Times New Roman"/>
+        </w:rPr>
+        <w:t>Como hemos comentado en otros informes, Spring se basa en anotaciones (@</w:t>
+      </w:r>
+      <w:proofErr w:type="spellStart"/>
+      <w:r>
+        <w:rPr>
+          <w:rFonts w:ascii="Times New Roman" w:hAnsi="Times New Roman" w:cs="Times New Roman"/>
+        </w:rPr>
+        <w:t>RestController</w:t>
+      </w:r>
+      <w:proofErr w:type="spellEnd"/>
+      <w:r>
+        <w:rPr>
+          <w:rFonts w:ascii="Times New Roman" w:hAnsi="Times New Roman" w:cs="Times New Roman"/>
+        </w:rPr>
+        <w:t>) para ayudarnos a reducir enormemente la cantidad de código que hemos de poner nosotros como desarrolladores.</w:t>
+      </w:r>
+      <w:r>
+        <w:rPr>
+          <w:rFonts w:ascii="Times New Roman" w:hAnsi="Times New Roman" w:cs="Times New Roman"/>
+        </w:rPr>
+        <w:t xml:space="preserve"> </w:t>
+      </w:r>
+      <w:r>
+        <w:rPr>
+          <w:rFonts w:ascii="Times New Roman" w:hAnsi="Times New Roman" w:cs="Times New Roman"/>
+        </w:rPr>
+        <w:t xml:space="preserve">En este </w:t>
+      </w:r>
+      <w:proofErr w:type="spellStart"/>
+      <w:r>
+        <w:rPr>
+          <w:rFonts w:ascii="Times New Roman" w:hAnsi="Times New Roman" w:cs="Times New Roman"/>
+        </w:rPr>
+        <w:t>snippet</w:t>
+      </w:r>
+      <w:proofErr w:type="spellEnd"/>
+      <w:r>
+        <w:rPr>
+          <w:rFonts w:ascii="Times New Roman" w:hAnsi="Times New Roman" w:cs="Times New Roman"/>
+        </w:rPr>
+        <w:t xml:space="preserve"> podemos observar unas cuantas como son @</w:t>
+      </w:r>
+      <w:proofErr w:type="spellStart"/>
+      <w:r>
+        <w:rPr>
+          <w:rFonts w:ascii="Times New Roman" w:hAnsi="Times New Roman" w:cs="Times New Roman"/>
+        </w:rPr>
+        <w:t>RestController</w:t>
+      </w:r>
+      <w:proofErr w:type="spellEnd"/>
+      <w:r>
+        <w:rPr>
+          <w:rFonts w:ascii="Times New Roman" w:hAnsi="Times New Roman" w:cs="Times New Roman"/>
+        </w:rPr>
+        <w:t xml:space="preserve"> (le indica a Spring que esta clase es un Controller y por tanto es donde deben llegar las </w:t>
+      </w:r>
+      <w:proofErr w:type="spellStart"/>
+      <w:r>
+        <w:rPr>
+          <w:rFonts w:ascii="Times New Roman" w:hAnsi="Times New Roman" w:cs="Times New Roman"/>
+        </w:rPr>
+        <w:t>request</w:t>
+      </w:r>
+      <w:proofErr w:type="spellEnd"/>
+      <w:r>
+        <w:rPr>
+          <w:rFonts w:ascii="Times New Roman" w:hAnsi="Times New Roman" w:cs="Times New Roman"/>
+        </w:rPr>
+        <w:t>), @</w:t>
+      </w:r>
+      <w:proofErr w:type="spellStart"/>
+      <w:r>
+        <w:rPr>
+          <w:rFonts w:ascii="Times New Roman" w:hAnsi="Times New Roman" w:cs="Times New Roman"/>
+        </w:rPr>
+        <w:t>Autowired</w:t>
+      </w:r>
+      <w:proofErr w:type="spellEnd"/>
+      <w:r>
+        <w:rPr>
+          <w:rFonts w:ascii="Times New Roman" w:hAnsi="Times New Roman" w:cs="Times New Roman"/>
+        </w:rPr>
+        <w:t xml:space="preserve"> es una de las mas comunes y se encarga de inyectarnos la dependencia en nuestra clase.</w:t>
+      </w:r>
+      <w:r>
+        <w:rPr>
+          <w:rFonts w:ascii="Times New Roman" w:hAnsi="Times New Roman" w:cs="Times New Roman"/>
+        </w:rPr>
+        <w:t xml:space="preserve"> @</w:t>
+      </w:r>
+      <w:proofErr w:type="spellStart"/>
+      <w:r>
+        <w:rPr>
+          <w:rFonts w:ascii="Times New Roman" w:hAnsi="Times New Roman" w:cs="Times New Roman"/>
+        </w:rPr>
+        <w:t>PostMapping</w:t>
+      </w:r>
+      <w:proofErr w:type="spellEnd"/>
+      <w:r>
+        <w:rPr>
+          <w:rFonts w:ascii="Times New Roman" w:hAnsi="Times New Roman" w:cs="Times New Roman"/>
+        </w:rPr>
+        <w:t xml:space="preserve"> se encarga de exponer este </w:t>
+      </w:r>
+      <w:proofErr w:type="spellStart"/>
+      <w:r>
+        <w:rPr>
+          <w:rFonts w:ascii="Times New Roman" w:hAnsi="Times New Roman" w:cs="Times New Roman"/>
+        </w:rPr>
+        <w:t>EndPoint</w:t>
+      </w:r>
+      <w:proofErr w:type="spellEnd"/>
+      <w:r>
+        <w:rPr>
+          <w:rFonts w:ascii="Times New Roman" w:hAnsi="Times New Roman" w:cs="Times New Roman"/>
+        </w:rPr>
+        <w:t xml:space="preserve"> en la URL especificada con los </w:t>
+      </w:r>
+      <w:proofErr w:type="spellStart"/>
+      <w:r>
+        <w:rPr>
+          <w:rFonts w:ascii="Times New Roman" w:hAnsi="Times New Roman" w:cs="Times New Roman"/>
+        </w:rPr>
+        <w:t>headers</w:t>
+      </w:r>
+      <w:proofErr w:type="spellEnd"/>
+      <w:r>
+        <w:rPr>
+          <w:rFonts w:ascii="Times New Roman" w:hAnsi="Times New Roman" w:cs="Times New Roman"/>
+        </w:rPr>
+        <w:t xml:space="preserve"> especificados y solo si el método es POST.</w:t>
+      </w:r>
+    </w:p>
+    <w:p>
+      <w:pPr>
+        <w:jc w:val="both"/>
+        <w:rPr>
+          <w:rFonts w:ascii="Times New Roman" w:hAnsi="Times New Roman" w:cs="Times New Roman"/>
+        </w:rPr>
+      </w:pPr>
+    </w:p>
+    <w:p>
+      <w:pPr>
+        <w:jc w:val="both"/>
+        <w:rPr>
+          <w:rFonts w:ascii="Times New Roman" w:hAnsi="Times New Roman" w:cs="Times New Roman"/>
+        </w:rPr>
+      </w:pPr>
+      <w:r>
+        <w:rPr>
+          <w:rFonts w:ascii="Times New Roman" w:hAnsi="Times New Roman" w:cs="Times New Roman"/>
+          <w:noProof/>
+        </w:rPr>
+        <w:drawing>
+          <wp:inline distT="0" distB="0" distL="0" distR="0">
+            <wp:extent cx="5400040" cy="2587625"/>
+            <wp:effectExtent l="0" t="0" r="0" b="3175"/>
+            <wp:docPr id="6" name="Picture 6"/>
+            <wp:cNvGraphicFramePr>
+              <a:graphicFrameLocks xmlns:a="http://schemas.openxmlformats.org/drawingml/2006/main" noChangeAspect="1"/>
+            </wp:cNvGraphicFramePr>
+            <a:graphic xmlns:a="http://schemas.openxmlformats.org/drawingml/2006/main">
+              <a:graphicData uri="http://schemas.openxmlformats.org/drawingml/2006/picture">
+                <pic:pic xmlns:pic="http://schemas.openxmlformats.org/drawingml/2006/picture">
+                  <pic:nvPicPr>
+                    <pic:cNvPr id="6" name="Arquitectura-Request-Spring-Service-Ex.PNG"/>
+                    <pic:cNvPicPr/>
+                  </pic:nvPicPr>
+                  <pic:blipFill>
+                    <a:blip r:embed="rId12">
+                      <a:extLst>
+                        <a:ext uri="{28A0092B-C50C-407E-A947-70E740481C1C}">
+                          <a14:useLocalDpi xmlns:a14="http://schemas.microsoft.com/office/drawing/2010/main" val="0"/>
+                        </a:ext>
+                      </a:extLst>
+                    </a:blip>
+                    <a:stretch>
+                      <a:fillRect/>
+                    </a:stretch>
+                  </pic:blipFill>
+                  <pic:spPr>
+                    <a:xfrm>
+                      <a:off x="0" y="0"/>
+                      <a:ext cx="5400040" cy="2587625"/>
+                    </a:xfrm>
+                    <a:prstGeom prst="rect">
+                      <a:avLst/>
+                    </a:prstGeom>
+                  </pic:spPr>
+                </pic:pic>
+              </a:graphicData>
+            </a:graphic>
+          </wp:inline>
+        </w:drawing>
+      </w:r>
+    </w:p>
+    <w:p>
+      <w:pPr>
+        <w:jc w:val="both"/>
+        <w:rPr>
+          <w:rFonts w:ascii="Times New Roman" w:hAnsi="Times New Roman" w:cs="Times New Roman"/>
+        </w:rPr>
+      </w:pPr>
+    </w:p>
+    <w:p>
+      <w:pPr>
+        <w:jc w:val="both"/>
+        <w:rPr>
+          <w:rFonts w:ascii="Times New Roman" w:hAnsi="Times New Roman" w:cs="Times New Roman"/>
+        </w:rPr>
+      </w:pPr>
+      <w:r>
+        <w:rPr>
+          <w:rFonts w:ascii="Times New Roman" w:hAnsi="Times New Roman" w:cs="Times New Roman"/>
+        </w:rPr>
+        <w:t>Algo que no hemos comentado anteriormente y que hace referencia a</w:t>
+      </w:r>
+      <w:r>
+        <w:rPr>
+          <w:rFonts w:ascii="Times New Roman" w:hAnsi="Times New Roman" w:cs="Times New Roman"/>
+        </w:rPr>
+        <w:t xml:space="preserve"> </w:t>
+      </w:r>
+      <w:r>
+        <w:rPr>
+          <w:rFonts w:ascii="Times New Roman" w:hAnsi="Times New Roman" w:cs="Times New Roman"/>
+        </w:rPr>
+        <w:t>l</w:t>
+      </w:r>
+      <w:r>
+        <w:rPr>
+          <w:rFonts w:ascii="Times New Roman" w:hAnsi="Times New Roman" w:cs="Times New Roman"/>
+        </w:rPr>
+        <w:t>os</w:t>
+      </w:r>
+      <w:r>
+        <w:rPr>
+          <w:rFonts w:ascii="Times New Roman" w:hAnsi="Times New Roman" w:cs="Times New Roman"/>
+        </w:rPr>
+        <w:t xml:space="preserve"> objetivo</w:t>
+      </w:r>
+      <w:r>
+        <w:rPr>
+          <w:rFonts w:ascii="Times New Roman" w:hAnsi="Times New Roman" w:cs="Times New Roman"/>
+        </w:rPr>
+        <w:t>s</w:t>
+      </w:r>
+      <w:r>
+        <w:rPr>
+          <w:rFonts w:ascii="Times New Roman" w:hAnsi="Times New Roman" w:cs="Times New Roman"/>
+        </w:rPr>
+        <w:t xml:space="preserve"> </w:t>
+      </w:r>
+      <w:r>
+        <w:rPr>
+          <w:rFonts w:ascii="Times New Roman" w:hAnsi="Times New Roman" w:cs="Times New Roman"/>
+          <w:b/>
+        </w:rPr>
+        <w:t>tfg-obj-0</w:t>
+      </w:r>
+      <w:r>
+        <w:rPr>
+          <w:rFonts w:ascii="Times New Roman" w:hAnsi="Times New Roman" w:cs="Times New Roman"/>
+          <w:b/>
+        </w:rPr>
+        <w:t xml:space="preserve">3 </w:t>
+      </w:r>
+      <w:r>
+        <w:rPr>
+          <w:rFonts w:ascii="Times New Roman" w:hAnsi="Times New Roman" w:cs="Times New Roman"/>
+        </w:rPr>
+        <w:t xml:space="preserve">y </w:t>
+      </w:r>
+      <w:r>
+        <w:rPr>
+          <w:rFonts w:ascii="Times New Roman" w:hAnsi="Times New Roman" w:cs="Times New Roman"/>
+          <w:b/>
+        </w:rPr>
+        <w:t>tfg-obj-0</w:t>
+      </w:r>
+      <w:r>
+        <w:rPr>
+          <w:rFonts w:ascii="Times New Roman" w:hAnsi="Times New Roman" w:cs="Times New Roman"/>
+          <w:b/>
+        </w:rPr>
+        <w:t>4</w:t>
+      </w:r>
+      <w:r>
+        <w:rPr>
+          <w:rFonts w:ascii="Times New Roman" w:hAnsi="Times New Roman" w:cs="Times New Roman"/>
+        </w:rPr>
+        <w:t xml:space="preserve"> es el uso de Interfaces como esta para declarar todos los métodos que nuestra capa de </w:t>
+      </w:r>
+      <w:proofErr w:type="spellStart"/>
+      <w:r>
+        <w:rPr>
+          <w:rFonts w:ascii="Times New Roman" w:hAnsi="Times New Roman" w:cs="Times New Roman"/>
+        </w:rPr>
+        <w:t>Service</w:t>
+      </w:r>
+      <w:proofErr w:type="spellEnd"/>
+      <w:r>
+        <w:rPr>
+          <w:rFonts w:ascii="Times New Roman" w:hAnsi="Times New Roman" w:cs="Times New Roman"/>
+        </w:rPr>
+        <w:t xml:space="preserve"> contiene.</w:t>
+      </w:r>
+    </w:p>
+    <w:p>
+      <w:pPr>
+        <w:jc w:val="both"/>
+        <w:rPr>
+          <w:rFonts w:ascii="Times New Roman" w:hAnsi="Times New Roman" w:cs="Times New Roman"/>
+        </w:rPr>
+      </w:pPr>
+    </w:p>
+    <w:p>
+      <w:pPr>
+        <w:jc w:val="both"/>
+        <w:rPr>
+          <w:rFonts w:ascii="Times New Roman" w:hAnsi="Times New Roman" w:cs="Times New Roman"/>
+        </w:rPr>
+      </w:pPr>
+      <w:r>
+        <w:rPr>
+          <w:rFonts w:ascii="Times New Roman" w:hAnsi="Times New Roman" w:cs="Times New Roman"/>
+        </w:rPr>
+        <w:t xml:space="preserve">Spring, por su cuenta, se encarga de buscar en el mismo package todas las clases que correspondan con el nombre GroupServiceImpl para realizar un @Autowire </w:t>
+      </w:r>
+      <w:r>
+        <w:rPr>
+          <w:rFonts w:ascii="Times New Roman" w:hAnsi="Times New Roman" w:cs="Times New Roman"/>
+        </w:rPr>
+        <w:t>automático</w:t>
+      </w:r>
+      <w:r>
+        <w:rPr>
+          <w:rFonts w:ascii="Times New Roman" w:hAnsi="Times New Roman" w:cs="Times New Roman"/>
+        </w:rPr>
+        <w:t xml:space="preserve"> de todas sus dependencias. </w:t>
+      </w:r>
+    </w:p>
+    <w:p>
+      <w:pPr>
+        <w:jc w:val="both"/>
+        <w:rPr>
+          <w:rFonts w:ascii="Times New Roman" w:hAnsi="Times New Roman" w:cs="Times New Roman"/>
+        </w:rPr>
+      </w:pPr>
+    </w:p>
+    <w:p>
+      <w:pPr>
+        <w:jc w:val="both"/>
+        <w:rPr>
+          <w:rFonts w:ascii="Times New Roman" w:hAnsi="Times New Roman" w:cs="Times New Roman"/>
+        </w:rPr>
+      </w:pPr>
+      <w:r>
+        <w:rPr>
+          <w:rFonts w:ascii="Times New Roman" w:hAnsi="Times New Roman" w:cs="Times New Roman"/>
+          <w:noProof/>
+        </w:rPr>
+        <w:drawing>
+          <wp:inline distT="0" distB="0" distL="0" distR="0">
+            <wp:extent cx="5400040" cy="3187065"/>
+            <wp:effectExtent l="0" t="0" r="0" b="0"/>
+            <wp:docPr id="8" name="Picture 8"/>
+            <wp:cNvGraphicFramePr>
+              <a:graphicFrameLocks xmlns:a="http://schemas.openxmlformats.org/drawingml/2006/main" noChangeAspect="1"/>
+            </wp:cNvGraphicFramePr>
+            <a:graphic xmlns:a="http://schemas.openxmlformats.org/drawingml/2006/main">
+              <a:graphicData uri="http://schemas.openxmlformats.org/drawingml/2006/picture">
+                <pic:pic xmlns:pic="http://schemas.openxmlformats.org/drawingml/2006/picture">
+                  <pic:nvPicPr>
+                    <pic:cNvPr id="8" name="Arquitectura-Request-Spring-ServiceImpl-Ex.PNG"/>
+                    <pic:cNvPicPr/>
+                  </pic:nvPicPr>
+                  <pic:blipFill>
+                    <a:blip r:embed="rId13">
+                      <a:extLst>
+                        <a:ext uri="{28A0092B-C50C-407E-A947-70E740481C1C}">
+                          <a14:useLocalDpi xmlns:a14="http://schemas.microsoft.com/office/drawing/2010/main" val="0"/>
+                        </a:ext>
+                      </a:extLst>
+                    </a:blip>
+                    <a:stretch>
+                      <a:fillRect/>
+                    </a:stretch>
+                  </pic:blipFill>
+                  <pic:spPr>
+                    <a:xfrm>
+                      <a:off x="0" y="0"/>
+                      <a:ext cx="5400040" cy="3187065"/>
+                    </a:xfrm>
+                    <a:prstGeom prst="rect">
+                      <a:avLst/>
+                    </a:prstGeom>
+                  </pic:spPr>
+                </pic:pic>
+              </a:graphicData>
+            </a:graphic>
+          </wp:inline>
+        </w:drawing>
+      </w:r>
+    </w:p>
+    <w:p>
+      <w:pPr>
+        <w:jc w:val="both"/>
+        <w:rPr>
+          <w:rFonts w:ascii="Times New Roman" w:hAnsi="Times New Roman" w:cs="Times New Roman"/>
+        </w:rPr>
+      </w:pPr>
+    </w:p>
+    <w:p>
+      <w:pPr>
+        <w:jc w:val="both"/>
+        <w:rPr>
+          <w:rFonts w:ascii="Times New Roman" w:hAnsi="Times New Roman" w:cs="Times New Roman"/>
+        </w:rPr>
+      </w:pPr>
+      <w:r>
+        <w:rPr>
+          <w:rFonts w:ascii="Times New Roman" w:hAnsi="Times New Roman" w:cs="Times New Roman"/>
+        </w:rPr>
+        <w:t xml:space="preserve">Como hemos descrito previamente, la capa del </w:t>
+      </w:r>
+      <w:proofErr w:type="spellStart"/>
+      <w:r>
+        <w:rPr>
+          <w:rFonts w:ascii="Times New Roman" w:hAnsi="Times New Roman" w:cs="Times New Roman"/>
+        </w:rPr>
+        <w:t>Service</w:t>
+      </w:r>
+      <w:proofErr w:type="spellEnd"/>
+      <w:r>
+        <w:rPr>
+          <w:rFonts w:ascii="Times New Roman" w:hAnsi="Times New Roman" w:cs="Times New Roman"/>
+        </w:rPr>
+        <w:t xml:space="preserve"> se encarga de realizar toda la lógica del </w:t>
+      </w:r>
+      <w:r>
+        <w:rPr>
+          <w:rFonts w:ascii="Times New Roman" w:hAnsi="Times New Roman" w:cs="Times New Roman"/>
+        </w:rPr>
+        <w:t>servicio,</w:t>
+      </w:r>
+      <w:r>
+        <w:rPr>
+          <w:rFonts w:ascii="Times New Roman" w:hAnsi="Times New Roman" w:cs="Times New Roman"/>
+        </w:rPr>
+        <w:t xml:space="preserve"> pero, teniendo en cuenta,</w:t>
+      </w:r>
+      <w:r>
+        <w:rPr>
+          <w:rFonts w:ascii="Times New Roman" w:hAnsi="Times New Roman" w:cs="Times New Roman"/>
+        </w:rPr>
+        <w:t xml:space="preserve"> que este</w:t>
+      </w:r>
+      <w:r>
+        <w:rPr>
+          <w:rFonts w:ascii="Times New Roman" w:hAnsi="Times New Roman" w:cs="Times New Roman"/>
+        </w:rPr>
+        <w:t xml:space="preserve"> caso se trata de un </w:t>
+      </w:r>
+      <w:proofErr w:type="spellStart"/>
+      <w:r>
+        <w:rPr>
+          <w:rFonts w:ascii="Times New Roman" w:hAnsi="Times New Roman" w:cs="Times New Roman"/>
+        </w:rPr>
+        <w:t>insert</w:t>
+      </w:r>
+      <w:proofErr w:type="spellEnd"/>
+      <w:r>
+        <w:rPr>
+          <w:rFonts w:ascii="Times New Roman" w:hAnsi="Times New Roman" w:cs="Times New Roman"/>
+        </w:rPr>
+        <w:t xml:space="preserve"> y el objeto ya viene completo no hemos de realizar nada mas que la llamada al repositorio.</w:t>
+      </w:r>
+    </w:p>
+    <w:p>
+      <w:pPr>
+        <w:jc w:val="both"/>
+        <w:rPr>
+          <w:rFonts w:ascii="Times New Roman" w:hAnsi="Times New Roman" w:cs="Times New Roman"/>
+        </w:rPr>
+      </w:pPr>
+    </w:p>
+    <w:p>
+      <w:pPr>
+        <w:jc w:val="both"/>
+        <w:rPr>
+          <w:rFonts w:ascii="Times New Roman" w:hAnsi="Times New Roman" w:cs="Times New Roman"/>
+        </w:rPr>
+      </w:pPr>
+      <w:r>
+        <w:rPr>
+          <w:rFonts w:ascii="Times New Roman" w:hAnsi="Times New Roman" w:cs="Times New Roman"/>
+          <w:noProof/>
+        </w:rPr>
+        <w:drawing>
+          <wp:inline distT="0" distB="0" distL="0" distR="0">
+            <wp:extent cx="5400040" cy="916305"/>
+            <wp:effectExtent l="0" t="0" r="0" b="0"/>
+            <wp:docPr id="9" name="Picture 9"/>
+            <wp:cNvGraphicFramePr>
+              <a:graphicFrameLocks xmlns:a="http://schemas.openxmlformats.org/drawingml/2006/main" noChangeAspect="1"/>
+            </wp:cNvGraphicFramePr>
+            <a:graphic xmlns:a="http://schemas.openxmlformats.org/drawingml/2006/main">
+              <a:graphicData uri="http://schemas.openxmlformats.org/drawingml/2006/picture">
+                <pic:pic xmlns:pic="http://schemas.openxmlformats.org/drawingml/2006/picture">
+                  <pic:nvPicPr>
+                    <pic:cNvPr id="9" name="Arquitectura-Request-Spring-Repository-Ex.PNG"/>
+                    <pic:cNvPicPr/>
+                  </pic:nvPicPr>
+                  <pic:blipFill>
+                    <a:blip r:embed="rId14">
+                      <a:extLst>
+                        <a:ext uri="{28A0092B-C50C-407E-A947-70E740481C1C}">
+                          <a14:useLocalDpi xmlns:a14="http://schemas.microsoft.com/office/drawing/2010/main" val="0"/>
+                        </a:ext>
+                      </a:extLst>
+                    </a:blip>
+                    <a:stretch>
+                      <a:fillRect/>
+                    </a:stretch>
+                  </pic:blipFill>
+                  <pic:spPr>
+                    <a:xfrm>
+                      <a:off x="0" y="0"/>
+                      <a:ext cx="5400040" cy="916305"/>
+                    </a:xfrm>
+                    <a:prstGeom prst="rect">
+                      <a:avLst/>
+                    </a:prstGeom>
+                  </pic:spPr>
+                </pic:pic>
+              </a:graphicData>
+            </a:graphic>
+          </wp:inline>
+        </w:drawing>
+      </w:r>
+    </w:p>
+    <w:p>
+      <w:pPr>
+        <w:jc w:val="both"/>
+        <w:rPr>
+          <w:rFonts w:ascii="Times New Roman" w:hAnsi="Times New Roman" w:cs="Times New Roman"/>
+        </w:rPr>
+      </w:pPr>
+    </w:p>
+    <w:p>
+      <w:pPr>
+        <w:jc w:val="both"/>
+        <w:rPr>
+          <w:rFonts w:ascii="Times New Roman" w:hAnsi="Times New Roman" w:cs="Times New Roman"/>
+        </w:rPr>
+      </w:pPr>
+      <w:r>
+        <w:rPr>
+          <w:rFonts w:ascii="Times New Roman" w:hAnsi="Times New Roman" w:cs="Times New Roman"/>
+        </w:rPr>
+        <w:t>Una de las ventajas de Spring es el completar funcionalidades automáticamente en tiempo de ejecución, en este caso nosotros no hemos de realizar nada mas que declarar nuestra interfaz del Repository y al extender de la clase ReactiveMongoRepository ya tenemos “</w:t>
+      </w:r>
+      <w:proofErr w:type="spellStart"/>
+      <w:r>
+        <w:rPr>
+          <w:rFonts w:ascii="Times New Roman" w:hAnsi="Times New Roman" w:cs="Times New Roman"/>
+        </w:rPr>
+        <w:t>Out</w:t>
+      </w:r>
+      <w:proofErr w:type="spellEnd"/>
+      <w:r>
+        <w:rPr>
+          <w:rFonts w:ascii="Times New Roman" w:hAnsi="Times New Roman" w:cs="Times New Roman"/>
+        </w:rPr>
+        <w:t xml:space="preserve"> </w:t>
+      </w:r>
+      <w:proofErr w:type="spellStart"/>
+      <w:r>
+        <w:rPr>
+          <w:rFonts w:ascii="Times New Roman" w:hAnsi="Times New Roman" w:cs="Times New Roman"/>
+        </w:rPr>
+        <w:t>of</w:t>
+      </w:r>
+      <w:proofErr w:type="spellEnd"/>
+      <w:r>
+        <w:rPr>
+          <w:rFonts w:ascii="Times New Roman" w:hAnsi="Times New Roman" w:cs="Times New Roman"/>
+        </w:rPr>
+        <w:t xml:space="preserve"> </w:t>
+      </w:r>
+      <w:proofErr w:type="spellStart"/>
+      <w:r>
+        <w:rPr>
+          <w:rFonts w:ascii="Times New Roman" w:hAnsi="Times New Roman" w:cs="Times New Roman"/>
+        </w:rPr>
+        <w:t>the</w:t>
+      </w:r>
+      <w:proofErr w:type="spellEnd"/>
+      <w:r>
+        <w:rPr>
+          <w:rFonts w:ascii="Times New Roman" w:hAnsi="Times New Roman" w:cs="Times New Roman"/>
+        </w:rPr>
+        <w:t xml:space="preserve"> box” las siguientes funcionalidades (entre otras).</w:t>
+      </w:r>
+    </w:p>
+    <w:p>
+      <w:pPr>
+        <w:jc w:val="both"/>
+        <w:rPr>
+          <w:rFonts w:ascii="Times New Roman" w:hAnsi="Times New Roman" w:cs="Times New Roman"/>
+        </w:rPr>
+      </w:pPr>
+    </w:p>
+    <w:p>
+      <w:pPr>
+        <w:pStyle w:val="ListParagraph"/>
+        <w:numPr>
+          <w:ilvl w:val="0"/>
+          <w:numId w:val="8"/>
+        </w:numPr>
+        <w:jc w:val="both"/>
+        <w:rPr>
+          <w:rFonts w:ascii="Times New Roman" w:hAnsi="Times New Roman" w:cs="Times New Roman"/>
+        </w:rPr>
+      </w:pPr>
+      <w:proofErr w:type="spellStart"/>
+      <w:r>
+        <w:rPr>
+          <w:rFonts w:ascii="Times New Roman" w:hAnsi="Times New Roman" w:cs="Times New Roman"/>
+        </w:rPr>
+        <w:t>findAll</w:t>
+      </w:r>
+      <w:proofErr w:type="spellEnd"/>
+      <w:r>
+        <w:rPr>
+          <w:rFonts w:ascii="Times New Roman" w:hAnsi="Times New Roman" w:cs="Times New Roman"/>
+        </w:rPr>
+        <w:t xml:space="preserve"> </w:t>
+      </w:r>
+      <w:r>
+        <w:rPr>
+          <w:rFonts w:ascii="Times New Roman" w:hAnsi="Times New Roman" w:cs="Times New Roman"/>
+        </w:rPr>
+        <w:sym w:font="Wingdings" w:char="F0E0"/>
+      </w:r>
+      <w:r>
+        <w:rPr>
+          <w:rFonts w:ascii="Times New Roman" w:hAnsi="Times New Roman" w:cs="Times New Roman"/>
+        </w:rPr>
+        <w:t xml:space="preserve"> Encuentra todos los elementos en un Documento (MongoDB)</w:t>
+      </w:r>
+    </w:p>
+    <w:p>
+      <w:pPr>
+        <w:pStyle w:val="ListParagraph"/>
+        <w:numPr>
+          <w:ilvl w:val="0"/>
+          <w:numId w:val="8"/>
+        </w:numPr>
+        <w:jc w:val="both"/>
+        <w:rPr>
+          <w:rFonts w:ascii="Times New Roman" w:hAnsi="Times New Roman" w:cs="Times New Roman"/>
+        </w:rPr>
+      </w:pPr>
+      <w:proofErr w:type="spellStart"/>
+      <w:r>
+        <w:rPr>
+          <w:rFonts w:ascii="Times New Roman" w:hAnsi="Times New Roman" w:cs="Times New Roman"/>
+        </w:rPr>
+        <w:t>findById</w:t>
+      </w:r>
+      <w:proofErr w:type="spellEnd"/>
+      <w:r>
+        <w:rPr>
+          <w:rFonts w:ascii="Times New Roman" w:hAnsi="Times New Roman" w:cs="Times New Roman"/>
+        </w:rPr>
+        <w:t xml:space="preserve"> </w:t>
+      </w:r>
+      <w:r>
+        <w:rPr>
+          <w:rFonts w:ascii="Times New Roman" w:hAnsi="Times New Roman" w:cs="Times New Roman"/>
+        </w:rPr>
+        <w:sym w:font="Wingdings" w:char="F0E0"/>
+      </w:r>
+      <w:r>
+        <w:rPr>
+          <w:rFonts w:ascii="Times New Roman" w:hAnsi="Times New Roman" w:cs="Times New Roman"/>
+        </w:rPr>
+        <w:t xml:space="preserve"> Encuentra el elemento con el id como parámetro</w:t>
+      </w:r>
+    </w:p>
+    <w:p>
+      <w:pPr>
+        <w:pStyle w:val="ListParagraph"/>
+        <w:numPr>
+          <w:ilvl w:val="0"/>
+          <w:numId w:val="8"/>
+        </w:numPr>
+        <w:jc w:val="both"/>
+        <w:rPr>
+          <w:rFonts w:ascii="Times New Roman" w:hAnsi="Times New Roman" w:cs="Times New Roman"/>
+        </w:rPr>
+      </w:pPr>
+      <w:proofErr w:type="spellStart"/>
+      <w:r>
+        <w:rPr>
+          <w:rFonts w:ascii="Times New Roman" w:hAnsi="Times New Roman" w:cs="Times New Roman"/>
+        </w:rPr>
+        <w:t>deleteById</w:t>
+      </w:r>
+      <w:proofErr w:type="spellEnd"/>
+      <w:r>
+        <w:rPr>
+          <w:rFonts w:ascii="Times New Roman" w:hAnsi="Times New Roman" w:cs="Times New Roman"/>
+        </w:rPr>
+        <w:t xml:space="preserve"> </w:t>
+      </w:r>
+      <w:r>
+        <w:rPr>
+          <w:rFonts w:ascii="Times New Roman" w:hAnsi="Times New Roman" w:cs="Times New Roman"/>
+        </w:rPr>
+        <w:sym w:font="Wingdings" w:char="F0E0"/>
+      </w:r>
+      <w:r>
+        <w:rPr>
+          <w:rFonts w:ascii="Times New Roman" w:hAnsi="Times New Roman" w:cs="Times New Roman"/>
+        </w:rPr>
+        <w:t xml:space="preserve"> Elimina el elemento con el id como parámetro</w:t>
+      </w:r>
+    </w:p>
+    <w:p>
+      <w:pPr>
+        <w:pStyle w:val="ListParagraph"/>
+        <w:numPr>
+          <w:ilvl w:val="0"/>
+          <w:numId w:val="8"/>
+        </w:numPr>
+        <w:jc w:val="both"/>
+        <w:rPr>
+          <w:rFonts w:ascii="Times New Roman" w:hAnsi="Times New Roman" w:cs="Times New Roman"/>
+        </w:rPr>
+      </w:pPr>
+      <w:proofErr w:type="spellStart"/>
+      <w:r>
+        <w:rPr>
+          <w:rFonts w:ascii="Times New Roman" w:hAnsi="Times New Roman" w:cs="Times New Roman"/>
+        </w:rPr>
+        <w:t>save</w:t>
+      </w:r>
+      <w:proofErr w:type="spellEnd"/>
+      <w:r>
+        <w:rPr>
+          <w:rFonts w:ascii="Times New Roman" w:hAnsi="Times New Roman" w:cs="Times New Roman"/>
+        </w:rPr>
+        <w:t xml:space="preserve"> </w:t>
+      </w:r>
+      <w:r>
+        <w:rPr>
+          <w:rFonts w:ascii="Times New Roman" w:hAnsi="Times New Roman" w:cs="Times New Roman"/>
+        </w:rPr>
+        <w:sym w:font="Wingdings" w:char="F0E0"/>
+      </w:r>
+      <w:r>
+        <w:rPr>
+          <w:rFonts w:ascii="Times New Roman" w:hAnsi="Times New Roman" w:cs="Times New Roman"/>
+        </w:rPr>
+        <w:t xml:space="preserve"> Busca si el objeto pasado existe si es así lo modifica, si no lo inserta.</w:t>
+      </w:r>
+    </w:p>
+    <w:p>
+      <w:pPr>
+        <w:pStyle w:val="ListParagraph"/>
+        <w:numPr>
+          <w:ilvl w:val="0"/>
+          <w:numId w:val="8"/>
+        </w:numPr>
+        <w:jc w:val="both"/>
+        <w:rPr>
+          <w:rFonts w:ascii="Times New Roman" w:hAnsi="Times New Roman" w:cs="Times New Roman"/>
+        </w:rPr>
+      </w:pPr>
+      <w:proofErr w:type="spellStart"/>
+      <w:r>
+        <w:rPr>
+          <w:rFonts w:ascii="Times New Roman" w:hAnsi="Times New Roman" w:cs="Times New Roman"/>
+        </w:rPr>
+        <w:t>saveAll</w:t>
+      </w:r>
+      <w:proofErr w:type="spellEnd"/>
+      <w:r>
+        <w:rPr>
+          <w:rFonts w:ascii="Times New Roman" w:hAnsi="Times New Roman" w:cs="Times New Roman"/>
+        </w:rPr>
+        <w:t xml:space="preserve"> </w:t>
+      </w:r>
+      <w:r>
+        <w:rPr>
+          <w:rFonts w:ascii="Times New Roman" w:hAnsi="Times New Roman" w:cs="Times New Roman"/>
+        </w:rPr>
+        <w:sym w:font="Wingdings" w:char="F0E0"/>
+      </w:r>
+      <w:r>
+        <w:rPr>
+          <w:rFonts w:ascii="Times New Roman" w:hAnsi="Times New Roman" w:cs="Times New Roman"/>
+        </w:rPr>
+        <w:t xml:space="preserve"> Guarda/Modifica todos los objetos pasados en la DB</w:t>
+      </w:r>
+    </w:p>
+    <w:p>
+      <w:pPr>
+        <w:pStyle w:val="ListParagraph"/>
+        <w:numPr>
+          <w:ilvl w:val="0"/>
+          <w:numId w:val="8"/>
+        </w:numPr>
+        <w:jc w:val="both"/>
+        <w:rPr>
+          <w:rFonts w:ascii="Times New Roman" w:hAnsi="Times New Roman" w:cs="Times New Roman"/>
+        </w:rPr>
+      </w:pPr>
+      <w:proofErr w:type="spellStart"/>
+      <w:r>
+        <w:rPr>
+          <w:rFonts w:ascii="Times New Roman" w:hAnsi="Times New Roman" w:cs="Times New Roman"/>
+        </w:rPr>
+        <w:t>insert</w:t>
+      </w:r>
+      <w:proofErr w:type="spellEnd"/>
+      <w:r>
+        <w:rPr>
+          <w:rFonts w:ascii="Times New Roman" w:hAnsi="Times New Roman" w:cs="Times New Roman"/>
+        </w:rPr>
+        <w:t xml:space="preserve"> </w:t>
+      </w:r>
+      <w:r>
+        <w:rPr>
+          <w:rFonts w:ascii="Times New Roman" w:hAnsi="Times New Roman" w:cs="Times New Roman"/>
+        </w:rPr>
+        <w:sym w:font="Wingdings" w:char="F0E0"/>
+      </w:r>
+      <w:r>
+        <w:rPr>
+          <w:rFonts w:ascii="Times New Roman" w:hAnsi="Times New Roman" w:cs="Times New Roman"/>
+        </w:rPr>
+        <w:t xml:space="preserve"> Inserta en la DB el objeto pasado como parámetro</w:t>
+      </w:r>
+    </w:p>
+    <w:p>
+      <w:pPr>
+        <w:pStyle w:val="ListParagraph"/>
+        <w:numPr>
+          <w:ilvl w:val="0"/>
+          <w:numId w:val="8"/>
+        </w:numPr>
+        <w:jc w:val="both"/>
+        <w:rPr>
+          <w:rFonts w:ascii="Times New Roman" w:hAnsi="Times New Roman" w:cs="Times New Roman"/>
+        </w:rPr>
+      </w:pPr>
+      <w:proofErr w:type="spellStart"/>
+      <w:r>
+        <w:rPr>
+          <w:rFonts w:ascii="Times New Roman" w:hAnsi="Times New Roman" w:cs="Times New Roman"/>
+        </w:rPr>
+        <w:t>insertAll</w:t>
+      </w:r>
+      <w:proofErr w:type="spellEnd"/>
+      <w:r>
+        <w:rPr>
+          <w:rFonts w:ascii="Times New Roman" w:hAnsi="Times New Roman" w:cs="Times New Roman"/>
+        </w:rPr>
+        <w:t xml:space="preserve"> </w:t>
+      </w:r>
+      <w:r>
+        <w:rPr>
+          <w:rFonts w:ascii="Times New Roman" w:hAnsi="Times New Roman" w:cs="Times New Roman"/>
+        </w:rPr>
+        <w:sym w:font="Wingdings" w:char="F0E0"/>
+      </w:r>
+      <w:r>
+        <w:rPr>
+          <w:rFonts w:ascii="Times New Roman" w:hAnsi="Times New Roman" w:cs="Times New Roman"/>
+        </w:rPr>
+        <w:t xml:space="preserve"> Inserta en la DB los objetos pasados como parámetros</w:t>
+      </w:r>
+    </w:p>
+    <w:p>
+      <w:pPr>
+        <w:pStyle w:val="ListParagraph"/>
+        <w:numPr>
+          <w:ilvl w:val="0"/>
+          <w:numId w:val="8"/>
+        </w:numPr>
+        <w:jc w:val="both"/>
+        <w:rPr>
+          <w:rFonts w:ascii="Times New Roman" w:hAnsi="Times New Roman" w:cs="Times New Roman"/>
+        </w:rPr>
+      </w:pPr>
+      <w:proofErr w:type="spellStart"/>
+      <w:r>
+        <w:rPr>
+          <w:rFonts w:ascii="Times New Roman" w:hAnsi="Times New Roman" w:cs="Times New Roman"/>
+        </w:rPr>
+        <w:t>existsById</w:t>
+      </w:r>
+      <w:proofErr w:type="spellEnd"/>
+      <w:r>
+        <w:rPr>
+          <w:rFonts w:ascii="Times New Roman" w:hAnsi="Times New Roman" w:cs="Times New Roman"/>
+        </w:rPr>
+        <w:t xml:space="preserve"> </w:t>
+      </w:r>
+      <w:r>
+        <w:rPr>
+          <w:rFonts w:ascii="Times New Roman" w:hAnsi="Times New Roman" w:cs="Times New Roman"/>
+        </w:rPr>
+        <w:sym w:font="Wingdings" w:char="F0E0"/>
+      </w:r>
+      <w:r>
+        <w:rPr>
+          <w:rFonts w:ascii="Times New Roman" w:hAnsi="Times New Roman" w:cs="Times New Roman"/>
+        </w:rPr>
+        <w:t xml:space="preserve"> Comprueba si existe algo registrado con ese ID en la DB</w:t>
+      </w:r>
+    </w:p>
+    <w:p>
+      <w:pPr>
+        <w:jc w:val="both"/>
+        <w:rPr>
+          <w:rFonts w:ascii="Times New Roman" w:hAnsi="Times New Roman" w:cs="Times New Roman"/>
+        </w:rPr>
+      </w:pPr>
+    </w:p>
+    <w:p>
+      <w:pPr>
+        <w:jc w:val="both"/>
+        <w:rPr>
+          <w:rFonts w:ascii="Times New Roman" w:hAnsi="Times New Roman" w:cs="Times New Roman"/>
+          <w:b/>
+          <w:sz w:val="24"/>
+          <w:szCs w:val="24"/>
+        </w:rPr>
+      </w:pPr>
+      <w:r>
+        <w:rPr>
+          <w:rFonts w:ascii="Times New Roman" w:hAnsi="Times New Roman" w:cs="Times New Roman"/>
+          <w:b/>
+          <w:sz w:val="24"/>
+          <w:szCs w:val="24"/>
+        </w:rPr>
+        <w:t>6.</w:t>
+      </w:r>
+      <w:r>
+        <w:rPr>
+          <w:rFonts w:ascii="Times New Roman" w:hAnsi="Times New Roman" w:cs="Times New Roman"/>
+          <w:b/>
+          <w:sz w:val="24"/>
+          <w:szCs w:val="24"/>
+        </w:rPr>
+        <w:t>2</w:t>
+      </w:r>
+      <w:r>
+        <w:rPr>
+          <w:rFonts w:ascii="Times New Roman" w:hAnsi="Times New Roman" w:cs="Times New Roman"/>
+          <w:b/>
+          <w:sz w:val="24"/>
+          <w:szCs w:val="24"/>
+        </w:rPr>
+        <w:t xml:space="preserve"> Resultados Arquitectura </w:t>
+      </w:r>
+      <w:r>
+        <w:rPr>
+          <w:rFonts w:ascii="Times New Roman" w:hAnsi="Times New Roman" w:cs="Times New Roman"/>
+          <w:b/>
+          <w:sz w:val="24"/>
+          <w:szCs w:val="24"/>
+        </w:rPr>
+        <w:t>con Routers y Handlers</w:t>
+      </w:r>
+    </w:p>
+    <w:p>
+      <w:pPr>
+        <w:jc w:val="both"/>
+        <w:rPr>
+          <w:rFonts w:ascii="Times New Roman" w:hAnsi="Times New Roman" w:cs="Times New Roman"/>
+        </w:rPr>
+      </w:pPr>
+    </w:p>
+    <w:p>
+      <w:pPr>
+        <w:jc w:val="both"/>
+        <w:rPr>
+          <w:rFonts w:ascii="Times New Roman" w:hAnsi="Times New Roman" w:cs="Times New Roman"/>
+        </w:rPr>
+      </w:pPr>
+    </w:p>
+    <w:p>
+      <w:pPr>
+        <w:jc w:val="both"/>
+        <w:rPr>
+          <w:rFonts w:ascii="Times New Roman" w:hAnsi="Times New Roman" w:cs="Times New Roman"/>
+        </w:rPr>
+      </w:pPr>
+    </w:p>
+    <w:p>
+      <w:pPr>
+        <w:jc w:val="both"/>
+        <w:rPr>
+          <w:rFonts w:ascii="Times New Roman" w:hAnsi="Times New Roman" w:cs="Times New Roman"/>
+        </w:rPr>
+      </w:pPr>
+    </w:p>
+    <w:p>
+      <w:pPr>
+        <w:jc w:val="both"/>
+        <w:rPr>
+          <w:rFonts w:ascii="Times New Roman" w:hAnsi="Times New Roman" w:cs="Times New Roman"/>
+        </w:rPr>
+      </w:pPr>
+    </w:p>
+    <w:p>
+      <w:pPr>
+        <w:jc w:val="both"/>
+        <w:rPr>
+          <w:rFonts w:ascii="Times New Roman" w:hAnsi="Times New Roman" w:cs="Times New Roman"/>
+        </w:rPr>
+      </w:pPr>
+    </w:p>
+    <w:p>
+      <w:pPr>
+        <w:jc w:val="both"/>
+        <w:rPr>
+          <w:rFonts w:ascii="Times New Roman" w:hAnsi="Times New Roman" w:cs="Times New Roman"/>
+        </w:rPr>
+      </w:pPr>
+    </w:p>
+    <w:p>
+      <w:pPr>
+        <w:jc w:val="both"/>
+        <w:rPr>
+          <w:rFonts w:ascii="Times New Roman" w:hAnsi="Times New Roman" w:cs="Times New Roman"/>
+        </w:rPr>
+      </w:pPr>
+    </w:p>
+    <w:p>
+      <w:pPr>
+        <w:jc w:val="both"/>
+        <w:rPr>
+          <w:rFonts w:ascii="Times New Roman" w:hAnsi="Times New Roman" w:cs="Times New Roman"/>
+        </w:rPr>
+      </w:pPr>
+    </w:p>
+    <w:p>
+      <w:pPr>
+        <w:jc w:val="both"/>
+        <w:rPr>
+          <w:rFonts w:ascii="Times New Roman" w:hAnsi="Times New Roman" w:cs="Times New Roman"/>
+        </w:rPr>
+      </w:pPr>
+    </w:p>
+    <w:p>
+      <w:pPr>
+        <w:jc w:val="both"/>
+        <w:rPr>
+          <w:rFonts w:ascii="Times New Roman" w:hAnsi="Times New Roman" w:cs="Times New Roman"/>
+        </w:rPr>
+      </w:pPr>
+    </w:p>
+    <w:p>
+      <w:pPr>
+        <w:jc w:val="both"/>
+        <w:rPr>
+          <w:rFonts w:ascii="Times New Roman" w:hAnsi="Times New Roman" w:cs="Times New Roman"/>
+        </w:rPr>
+      </w:pPr>
+    </w:p>
+    <w:p>
+      <w:pPr>
+        <w:jc w:val="both"/>
+        <w:rPr>
+          <w:rFonts w:ascii="Times New Roman" w:hAnsi="Times New Roman" w:cs="Times New Roman"/>
+          <w:b/>
+          <w:sz w:val="24"/>
+          <w:szCs w:val="24"/>
+        </w:rPr>
+      </w:pPr>
+    </w:p>
+    <w:p>
+      <w:pPr>
+        <w:jc w:val="both"/>
+        <w:rPr>
+          <w:rFonts w:ascii="Times New Roman" w:hAnsi="Times New Roman" w:cs="Times New Roman"/>
+          <w:b/>
+          <w:sz w:val="24"/>
+          <w:szCs w:val="24"/>
+        </w:rPr>
+      </w:pPr>
+    </w:p>
+    <w:p>
+      <w:pPr>
+        <w:jc w:val="both"/>
+        <w:rPr>
+          <w:rFonts w:ascii="Times New Roman" w:hAnsi="Times New Roman" w:cs="Times New Roman"/>
+          <w:b/>
+          <w:sz w:val="24"/>
+          <w:szCs w:val="24"/>
+        </w:rPr>
+      </w:pPr>
+    </w:p>
+    <w:p>
+      <w:pPr>
+        <w:jc w:val="both"/>
+        <w:rPr>
+          <w:rFonts w:ascii="Times New Roman" w:hAnsi="Times New Roman" w:cs="Times New Roman"/>
+          <w:b/>
+          <w:sz w:val="24"/>
+          <w:szCs w:val="24"/>
+        </w:rPr>
+      </w:pPr>
+    </w:p>
+    <w:p>
+      <w:pPr>
+        <w:jc w:val="both"/>
+        <w:rPr>
+          <w:rFonts w:ascii="Times New Roman" w:hAnsi="Times New Roman" w:cs="Times New Roman"/>
+          <w:b/>
+          <w:sz w:val="24"/>
+          <w:szCs w:val="24"/>
+        </w:rPr>
+      </w:pPr>
+    </w:p>
+    <w:p>
+      <w:pPr>
+        <w:jc w:val="both"/>
+        <w:rPr>
+          <w:rFonts w:ascii="Times New Roman" w:hAnsi="Times New Roman" w:cs="Times New Roman"/>
+          <w:b/>
+          <w:sz w:val="24"/>
+          <w:szCs w:val="24"/>
+        </w:rPr>
+      </w:pPr>
+    </w:p>
+    <w:p>
+      <w:pPr>
+        <w:jc w:val="both"/>
+        <w:rPr>
+          <w:rFonts w:ascii="Times New Roman" w:hAnsi="Times New Roman" w:cs="Times New Roman"/>
+          <w:b/>
+          <w:sz w:val="24"/>
+          <w:szCs w:val="24"/>
+        </w:rPr>
+      </w:pPr>
+    </w:p>
+    <w:p>
+      <w:pPr>
+        <w:jc w:val="both"/>
+        <w:rPr>
+          <w:rFonts w:ascii="Times New Roman" w:hAnsi="Times New Roman" w:cs="Times New Roman"/>
+          <w:b/>
+          <w:sz w:val="24"/>
+          <w:szCs w:val="24"/>
+        </w:rPr>
+      </w:pPr>
+    </w:p>
+    <w:p>
+      <w:pPr>
+        <w:jc w:val="both"/>
+        <w:rPr>
+          <w:rFonts w:ascii="Times New Roman" w:hAnsi="Times New Roman" w:cs="Times New Roman"/>
+          <w:b/>
+          <w:sz w:val="24"/>
+          <w:szCs w:val="24"/>
+        </w:rPr>
+      </w:pPr>
+    </w:p>
+    <w:p>
+      <w:pPr>
+        <w:jc w:val="both"/>
+        <w:rPr>
+          <w:rFonts w:ascii="Times New Roman" w:hAnsi="Times New Roman" w:cs="Times New Roman"/>
+          <w:b/>
+          <w:sz w:val="24"/>
+          <w:szCs w:val="24"/>
+        </w:rPr>
+      </w:pPr>
+    </w:p>
+    <w:p>
+      <w:pPr>
+        <w:jc w:val="both"/>
+        <w:rPr>
+          <w:rFonts w:ascii="Times New Roman" w:hAnsi="Times New Roman" w:cs="Times New Roman"/>
+          <w:b/>
+          <w:sz w:val="24"/>
+          <w:szCs w:val="24"/>
+        </w:rPr>
+      </w:pPr>
+    </w:p>
+    <w:p>
+      <w:pPr>
+        <w:jc w:val="both"/>
+        <w:rPr>
+          <w:rFonts w:ascii="Times New Roman" w:hAnsi="Times New Roman" w:cs="Times New Roman"/>
+          <w:b/>
+          <w:sz w:val="24"/>
+          <w:szCs w:val="24"/>
+        </w:rPr>
+      </w:pPr>
+    </w:p>
+    <w:p>
+      <w:pPr>
+        <w:jc w:val="both"/>
+        <w:rPr>
+          <w:rFonts w:ascii="Times New Roman" w:hAnsi="Times New Roman" w:cs="Times New Roman"/>
+          <w:b/>
+          <w:sz w:val="24"/>
+          <w:szCs w:val="24"/>
+        </w:rPr>
+      </w:pPr>
+    </w:p>
+    <w:p>
+      <w:pPr>
+        <w:jc w:val="both"/>
+        <w:rPr>
+          <w:rFonts w:ascii="Times New Roman" w:hAnsi="Times New Roman" w:cs="Times New Roman"/>
+          <w:b/>
+          <w:sz w:val="24"/>
+          <w:szCs w:val="24"/>
+        </w:rPr>
+      </w:pPr>
+    </w:p>
+    <w:p>
+      <w:pPr>
+        <w:jc w:val="both"/>
+        <w:rPr>
+          <w:rFonts w:ascii="Times New Roman" w:hAnsi="Times New Roman" w:cs="Times New Roman"/>
+          <w:b/>
+          <w:sz w:val="24"/>
+          <w:szCs w:val="24"/>
+        </w:rPr>
+      </w:pPr>
+    </w:p>
+    <w:p>
+      <w:pPr>
+        <w:jc w:val="both"/>
+        <w:rPr>
+          <w:rFonts w:ascii="Times New Roman" w:hAnsi="Times New Roman" w:cs="Times New Roman"/>
+          <w:b/>
+          <w:sz w:val="24"/>
+          <w:szCs w:val="24"/>
+        </w:rPr>
+      </w:pPr>
+    </w:p>
+    <w:p>
+      <w:pPr>
+        <w:jc w:val="both"/>
+        <w:rPr>
+          <w:rFonts w:ascii="Times New Roman" w:hAnsi="Times New Roman" w:cs="Times New Roman"/>
+          <w:b/>
+          <w:sz w:val="24"/>
+          <w:szCs w:val="24"/>
+        </w:rPr>
+      </w:pPr>
+    </w:p>
+    <w:p>
+      <w:pPr>
+        <w:jc w:val="both"/>
+        <w:rPr>
+          <w:rFonts w:ascii="Times New Roman" w:hAnsi="Times New Roman" w:cs="Times New Roman"/>
+          <w:b/>
+          <w:sz w:val="24"/>
+          <w:szCs w:val="24"/>
+        </w:rPr>
+      </w:pPr>
+    </w:p>
+    <w:p>
+      <w:pPr>
+        <w:jc w:val="both"/>
+        <w:rPr>
+          <w:rFonts w:ascii="Times New Roman" w:hAnsi="Times New Roman" w:cs="Times New Roman"/>
+          <w:b/>
+          <w:sz w:val="24"/>
+          <w:szCs w:val="24"/>
+        </w:rPr>
+      </w:pPr>
+    </w:p>
+    <w:p>
+      <w:pPr>
+        <w:jc w:val="both"/>
+        <w:rPr>
+          <w:rFonts w:ascii="Times New Roman" w:hAnsi="Times New Roman" w:cs="Times New Roman"/>
+          <w:b/>
+          <w:sz w:val="24"/>
+          <w:szCs w:val="24"/>
+        </w:rPr>
+      </w:pPr>
+    </w:p>
+    <w:p>
+      <w:pPr>
+        <w:jc w:val="both"/>
+        <w:rPr>
+          <w:rFonts w:ascii="Times New Roman" w:hAnsi="Times New Roman" w:cs="Times New Roman"/>
+          <w:b/>
+          <w:sz w:val="24"/>
+          <w:szCs w:val="24"/>
+        </w:rPr>
+      </w:pPr>
+    </w:p>
+    <w:p>
+      <w:pPr>
+        <w:jc w:val="both"/>
+        <w:rPr>
+          <w:rFonts w:ascii="Times New Roman" w:hAnsi="Times New Roman" w:cs="Times New Roman"/>
+          <w:b/>
+          <w:sz w:val="24"/>
+          <w:szCs w:val="24"/>
+        </w:rPr>
+      </w:pPr>
+    </w:p>
+    <w:p>
+      <w:pPr>
+        <w:jc w:val="both"/>
+        <w:rPr>
+          <w:rFonts w:ascii="Times New Roman" w:hAnsi="Times New Roman" w:cs="Times New Roman"/>
+          <w:b/>
+          <w:sz w:val="24"/>
+          <w:szCs w:val="24"/>
+        </w:rPr>
+      </w:pPr>
+    </w:p>
+    <w:p>
+      <w:pPr>
+        <w:jc w:val="both"/>
+        <w:rPr>
+          <w:rFonts w:ascii="Times New Roman" w:hAnsi="Times New Roman" w:cs="Times New Roman"/>
+          <w:b/>
+          <w:sz w:val="24"/>
+          <w:szCs w:val="24"/>
+        </w:rPr>
+      </w:pPr>
+    </w:p>
+    <w:p>
+      <w:pPr>
+        <w:jc w:val="both"/>
+        <w:rPr>
+          <w:rFonts w:ascii="Times New Roman" w:hAnsi="Times New Roman" w:cs="Times New Roman"/>
+          <w:b/>
+          <w:sz w:val="24"/>
+          <w:szCs w:val="24"/>
+        </w:rPr>
+      </w:pPr>
+    </w:p>
+    <w:p>
+      <w:pPr>
+        <w:jc w:val="both"/>
+        <w:rPr>
+          <w:rFonts w:ascii="Times New Roman" w:hAnsi="Times New Roman" w:cs="Times New Roman"/>
+          <w:b/>
+          <w:sz w:val="24"/>
+          <w:szCs w:val="24"/>
+        </w:rPr>
+      </w:pPr>
+    </w:p>
+    <w:p>
+      <w:pPr>
+        <w:jc w:val="both"/>
+        <w:rPr>
+          <w:rFonts w:ascii="Times New Roman" w:hAnsi="Times New Roman" w:cs="Times New Roman"/>
+          <w:b/>
+          <w:sz w:val="24"/>
+          <w:szCs w:val="24"/>
+        </w:rPr>
+      </w:pPr>
+    </w:p>
+    <w:p>
+      <w:pPr>
+        <w:jc w:val="both"/>
+        <w:rPr>
+          <w:rFonts w:ascii="Times New Roman" w:hAnsi="Times New Roman" w:cs="Times New Roman"/>
+          <w:b/>
+          <w:sz w:val="24"/>
+          <w:szCs w:val="24"/>
+        </w:rPr>
+      </w:pPr>
+    </w:p>
+    <w:p>
+      <w:pPr>
+        <w:jc w:val="both"/>
+        <w:rPr>
+          <w:rFonts w:ascii="Times New Roman" w:hAnsi="Times New Roman" w:cs="Times New Roman"/>
+          <w:b/>
+          <w:sz w:val="24"/>
+          <w:szCs w:val="24"/>
+        </w:rPr>
+      </w:pPr>
+    </w:p>
+    <w:p>
+      <w:pPr>
+        <w:jc w:val="both"/>
+        <w:rPr>
+          <w:rFonts w:ascii="Times New Roman" w:hAnsi="Times New Roman" w:cs="Times New Roman"/>
+          <w:b/>
+          <w:sz w:val="24"/>
+          <w:szCs w:val="24"/>
+        </w:rPr>
+      </w:pPr>
+    </w:p>
+    <w:p>
+      <w:pPr>
+        <w:jc w:val="both"/>
+        <w:rPr>
+          <w:rFonts w:ascii="Times New Roman" w:hAnsi="Times New Roman" w:cs="Times New Roman"/>
+          <w:b/>
+          <w:sz w:val="24"/>
+          <w:szCs w:val="24"/>
+        </w:rPr>
+      </w:pPr>
+    </w:p>
+    <w:p>
+      <w:pPr>
+        <w:jc w:val="both"/>
+        <w:rPr>
+          <w:rFonts w:ascii="Times New Roman" w:hAnsi="Times New Roman" w:cs="Times New Roman"/>
+          <w:b/>
+          <w:sz w:val="24"/>
+          <w:szCs w:val="24"/>
+        </w:rPr>
+      </w:pPr>
+    </w:p>
+    <w:p>
+      <w:pPr>
+        <w:jc w:val="both"/>
+        <w:rPr>
+          <w:rFonts w:ascii="Times New Roman" w:hAnsi="Times New Roman" w:cs="Times New Roman"/>
+          <w:b/>
+          <w:sz w:val="24"/>
+          <w:szCs w:val="24"/>
+        </w:rPr>
+      </w:pPr>
+    </w:p>
+    <w:p>
+      <w:pPr>
+        <w:jc w:val="both"/>
+        <w:rPr>
+          <w:rFonts w:ascii="Times New Roman" w:hAnsi="Times New Roman" w:cs="Times New Roman"/>
+          <w:b/>
+          <w:sz w:val="24"/>
+          <w:szCs w:val="24"/>
+        </w:rPr>
+      </w:pPr>
+    </w:p>
+    <w:p>
+      <w:pPr>
+        <w:jc w:val="both"/>
+        <w:rPr>
+          <w:rFonts w:ascii="Times New Roman" w:hAnsi="Times New Roman" w:cs="Times New Roman"/>
+          <w:b/>
+          <w:sz w:val="24"/>
+          <w:szCs w:val="24"/>
+        </w:rPr>
+      </w:pPr>
+    </w:p>
+    <w:p>
+      <w:pPr>
+        <w:jc w:val="both"/>
+        <w:rPr>
+          <w:rFonts w:ascii="Times New Roman" w:hAnsi="Times New Roman" w:cs="Times New Roman"/>
+          <w:b/>
+          <w:sz w:val="24"/>
+          <w:szCs w:val="24"/>
+        </w:rPr>
+      </w:pPr>
+    </w:p>
+    <w:p>
+      <w:pPr>
+        <w:jc w:val="both"/>
+        <w:rPr>
+          <w:rFonts w:ascii="Times New Roman" w:hAnsi="Times New Roman" w:cs="Times New Roman"/>
+          <w:b/>
+          <w:sz w:val="24"/>
+          <w:szCs w:val="24"/>
+        </w:rPr>
+      </w:pPr>
+    </w:p>
+    <w:p>
+      <w:pPr>
+        <w:jc w:val="both"/>
+        <w:rPr>
+          <w:rFonts w:ascii="Times New Roman" w:hAnsi="Times New Roman" w:cs="Times New Roman"/>
+          <w:b/>
+          <w:sz w:val="24"/>
+          <w:szCs w:val="24"/>
+        </w:rPr>
+      </w:pPr>
+    </w:p>
+    <w:p>
+      <w:pPr>
+        <w:jc w:val="both"/>
+        <w:rPr>
+          <w:rFonts w:ascii="Times New Roman" w:hAnsi="Times New Roman" w:cs="Times New Roman"/>
+          <w:b/>
+          <w:sz w:val="24"/>
+          <w:szCs w:val="24"/>
+        </w:rPr>
+      </w:pPr>
+    </w:p>
+    <w:p>
+      <w:pPr>
+        <w:jc w:val="both"/>
+        <w:rPr>
+          <w:rFonts w:ascii="Times New Roman" w:hAnsi="Times New Roman" w:cs="Times New Roman"/>
+          <w:b/>
+          <w:sz w:val="24"/>
+          <w:szCs w:val="24"/>
+        </w:rPr>
+      </w:pPr>
+    </w:p>
+    <w:p>
+      <w:pPr>
+        <w:jc w:val="both"/>
+        <w:rPr>
+          <w:rFonts w:ascii="Times New Roman" w:hAnsi="Times New Roman" w:cs="Times New Roman"/>
+          <w:b/>
+          <w:sz w:val="24"/>
+          <w:szCs w:val="24"/>
+        </w:rPr>
+      </w:pPr>
+    </w:p>
+    <w:p>
+      <w:pPr>
+        <w:jc w:val="both"/>
+        <w:rPr>
+          <w:rFonts w:ascii="Times New Roman" w:hAnsi="Times New Roman" w:cs="Times New Roman"/>
+          <w:b/>
+          <w:sz w:val="24"/>
+          <w:szCs w:val="24"/>
+        </w:rPr>
+      </w:pPr>
+    </w:p>
+    <w:p>
+      <w:pPr>
+        <w:jc w:val="both"/>
+        <w:rPr>
+          <w:rFonts w:ascii="Times New Roman" w:hAnsi="Times New Roman" w:cs="Times New Roman"/>
+          <w:b/>
+          <w:sz w:val="24"/>
+          <w:szCs w:val="24"/>
+        </w:rPr>
+      </w:pPr>
+    </w:p>
+    <w:p>
+      <w:pPr>
+        <w:jc w:val="both"/>
+        <w:rPr>
+          <w:rFonts w:ascii="Times New Roman" w:hAnsi="Times New Roman" w:cs="Times New Roman"/>
+          <w:b/>
+          <w:sz w:val="24"/>
+          <w:szCs w:val="24"/>
+        </w:rPr>
+      </w:pPr>
+    </w:p>
+    <w:p>
+      <w:pPr>
+        <w:jc w:val="both"/>
+        <w:rPr>
+          <w:rFonts w:ascii="Times New Roman" w:hAnsi="Times New Roman" w:cs="Times New Roman"/>
+          <w:b/>
+          <w:sz w:val="24"/>
+          <w:szCs w:val="24"/>
+        </w:rPr>
+      </w:pPr>
+    </w:p>
+    <w:p>
+      <w:pPr>
+        <w:jc w:val="both"/>
+        <w:rPr>
+          <w:rFonts w:ascii="Times New Roman" w:hAnsi="Times New Roman" w:cs="Times New Roman"/>
+          <w:b/>
+          <w:sz w:val="24"/>
+          <w:szCs w:val="24"/>
+        </w:rPr>
+      </w:pPr>
+    </w:p>
+    <w:p>
+      <w:pPr>
+        <w:jc w:val="both"/>
+        <w:rPr>
+          <w:rFonts w:ascii="Times New Roman" w:hAnsi="Times New Roman" w:cs="Times New Roman"/>
+          <w:b/>
+          <w:sz w:val="24"/>
+          <w:szCs w:val="24"/>
+        </w:rPr>
+      </w:pPr>
+    </w:p>
+    <w:p>
+      <w:pPr>
+        <w:jc w:val="both"/>
+        <w:rPr>
+          <w:rFonts w:ascii="Times New Roman" w:hAnsi="Times New Roman" w:cs="Times New Roman"/>
+          <w:b/>
+          <w:sz w:val="24"/>
+          <w:szCs w:val="24"/>
+        </w:rPr>
+      </w:pPr>
+    </w:p>
+    <w:p>
+      <w:pPr>
+        <w:jc w:val="both"/>
+        <w:rPr>
+          <w:rFonts w:ascii="Times New Roman" w:hAnsi="Times New Roman" w:cs="Times New Roman"/>
+          <w:b/>
+          <w:sz w:val="24"/>
+          <w:szCs w:val="24"/>
+        </w:rPr>
+      </w:pPr>
+    </w:p>
+    <w:p>
+      <w:pPr>
+        <w:jc w:val="both"/>
+        <w:rPr>
+          <w:rFonts w:ascii="Times New Roman" w:hAnsi="Times New Roman" w:cs="Times New Roman"/>
+          <w:b/>
+          <w:sz w:val="24"/>
+          <w:szCs w:val="24"/>
+        </w:rPr>
+      </w:pPr>
+    </w:p>
+    <w:p>
+      <w:pPr>
+        <w:jc w:val="both"/>
+        <w:rPr>
+          <w:rFonts w:ascii="Times New Roman" w:hAnsi="Times New Roman" w:cs="Times New Roman"/>
+          <w:b/>
+          <w:sz w:val="24"/>
+          <w:szCs w:val="24"/>
+        </w:rPr>
+      </w:pPr>
+    </w:p>
+    <w:p>
+      <w:pPr>
+        <w:jc w:val="both"/>
+        <w:rPr>
+          <w:rFonts w:ascii="Times New Roman" w:hAnsi="Times New Roman" w:cs="Times New Roman"/>
+          <w:b/>
+          <w:sz w:val="24"/>
+          <w:szCs w:val="24"/>
+        </w:rPr>
+      </w:pPr>
+    </w:p>
+    <w:p>
+      <w:pPr>
+        <w:jc w:val="both"/>
+        <w:rPr>
+          <w:rFonts w:ascii="Times New Roman" w:hAnsi="Times New Roman" w:cs="Times New Roman"/>
+          <w:b/>
+          <w:sz w:val="24"/>
+          <w:szCs w:val="24"/>
+        </w:rPr>
+      </w:pPr>
+    </w:p>
+    <w:p>
+      <w:pPr>
+        <w:jc w:val="both"/>
+        <w:rPr>
+          <w:rFonts w:ascii="Times New Roman" w:hAnsi="Times New Roman" w:cs="Times New Roman"/>
+          <w:b/>
+          <w:sz w:val="24"/>
+          <w:szCs w:val="24"/>
+        </w:rPr>
+      </w:pPr>
+    </w:p>
+    <w:p>
+      <w:pPr>
+        <w:jc w:val="both"/>
+        <w:rPr>
+          <w:rFonts w:ascii="Times New Roman" w:hAnsi="Times New Roman" w:cs="Times New Roman"/>
+          <w:b/>
+          <w:sz w:val="24"/>
+          <w:szCs w:val="24"/>
+        </w:rPr>
+      </w:pPr>
+    </w:p>
+    <w:p>
+      <w:pPr>
+        <w:jc w:val="both"/>
+        <w:rPr>
+          <w:rFonts w:ascii="Times New Roman" w:hAnsi="Times New Roman" w:cs="Times New Roman"/>
+          <w:b/>
+          <w:sz w:val="24"/>
+          <w:szCs w:val="24"/>
+        </w:rPr>
+      </w:pPr>
+    </w:p>
+    <w:p>
+      <w:pPr>
+        <w:jc w:val="both"/>
+        <w:rPr>
+          <w:rFonts w:ascii="Times New Roman" w:hAnsi="Times New Roman" w:cs="Times New Roman"/>
+          <w:b/>
+          <w:sz w:val="24"/>
+          <w:szCs w:val="24"/>
+        </w:rPr>
+      </w:pPr>
+    </w:p>
+    <w:p>
+      <w:pPr>
+        <w:jc w:val="both"/>
+        <w:rPr>
+          <w:rFonts w:ascii="Times New Roman" w:hAnsi="Times New Roman" w:cs="Times New Roman"/>
+          <w:b/>
+          <w:sz w:val="24"/>
+          <w:szCs w:val="24"/>
+        </w:rPr>
+      </w:pPr>
+    </w:p>
+    <w:p>
+      <w:pPr>
+        <w:jc w:val="both"/>
+        <w:rPr>
+          <w:rFonts w:ascii="Times New Roman" w:hAnsi="Times New Roman" w:cs="Times New Roman"/>
+          <w:b/>
+          <w:sz w:val="24"/>
+          <w:szCs w:val="24"/>
+        </w:rPr>
+      </w:pPr>
+    </w:p>
+    <w:p>
+      <w:pPr>
+        <w:jc w:val="both"/>
+        <w:rPr>
+          <w:rFonts w:ascii="Times New Roman" w:hAnsi="Times New Roman" w:cs="Times New Roman"/>
+          <w:b/>
+          <w:sz w:val="24"/>
+          <w:szCs w:val="24"/>
+        </w:rPr>
+      </w:pPr>
+    </w:p>
+    <w:p>
+      <w:pPr>
+        <w:jc w:val="both"/>
+        <w:rPr>
+          <w:rFonts w:ascii="Times New Roman" w:hAnsi="Times New Roman" w:cs="Times New Roman"/>
+          <w:b/>
+          <w:sz w:val="24"/>
+          <w:szCs w:val="24"/>
+        </w:rPr>
+      </w:pPr>
+    </w:p>
+    <w:p>
+      <w:pPr>
+        <w:jc w:val="both"/>
+        <w:rPr>
+          <w:rFonts w:ascii="Times New Roman" w:hAnsi="Times New Roman" w:cs="Times New Roman"/>
+          <w:b/>
+          <w:sz w:val="24"/>
+          <w:szCs w:val="24"/>
+        </w:rPr>
+      </w:pPr>
+    </w:p>
+    <w:p>
+      <w:pPr>
+        <w:jc w:val="both"/>
+        <w:rPr>
+          <w:rFonts w:ascii="Times New Roman" w:hAnsi="Times New Roman" w:cs="Times New Roman"/>
+          <w:b/>
+          <w:sz w:val="24"/>
+          <w:szCs w:val="24"/>
+        </w:rPr>
+      </w:pPr>
+    </w:p>
+    <w:p>
+      <w:pPr>
+        <w:jc w:val="both"/>
+        <w:rPr>
+          <w:rFonts w:ascii="Times New Roman" w:hAnsi="Times New Roman" w:cs="Times New Roman"/>
+          <w:b/>
+          <w:sz w:val="24"/>
+          <w:szCs w:val="24"/>
+        </w:rPr>
+      </w:pPr>
+    </w:p>
+    <w:p>
+      <w:pPr>
+        <w:jc w:val="both"/>
+        <w:rPr>
+          <w:rFonts w:ascii="Times New Roman" w:hAnsi="Times New Roman" w:cs="Times New Roman"/>
+          <w:b/>
+          <w:sz w:val="24"/>
+          <w:szCs w:val="24"/>
+        </w:rPr>
+      </w:pPr>
+    </w:p>
+    <w:p>
+      <w:pPr>
+        <w:jc w:val="both"/>
+        <w:rPr>
+          <w:rFonts w:ascii="Times New Roman" w:hAnsi="Times New Roman" w:cs="Times New Roman"/>
+          <w:b/>
+          <w:sz w:val="24"/>
+          <w:szCs w:val="24"/>
+        </w:rPr>
+      </w:pPr>
+    </w:p>
+    <w:p>
+      <w:pPr>
+        <w:jc w:val="both"/>
+        <w:rPr>
+          <w:rFonts w:ascii="Times New Roman" w:hAnsi="Times New Roman" w:cs="Times New Roman"/>
+          <w:b/>
+          <w:sz w:val="24"/>
+          <w:szCs w:val="24"/>
+        </w:rPr>
+      </w:pPr>
+    </w:p>
+    <w:p>
+      <w:pPr>
+        <w:jc w:val="both"/>
+        <w:rPr>
+          <w:rFonts w:ascii="Times New Roman" w:hAnsi="Times New Roman" w:cs="Times New Roman"/>
+          <w:b/>
+          <w:sz w:val="24"/>
+          <w:szCs w:val="24"/>
+        </w:rPr>
+      </w:pPr>
+    </w:p>
+    <w:p>
+      <w:pPr>
+        <w:jc w:val="both"/>
+        <w:rPr>
+          <w:rFonts w:ascii="Times New Roman" w:hAnsi="Times New Roman" w:cs="Times New Roman"/>
+          <w:b/>
+          <w:sz w:val="24"/>
+          <w:szCs w:val="24"/>
+        </w:rPr>
+      </w:pPr>
+    </w:p>
+    <w:p>
+      <w:pPr>
+        <w:jc w:val="both"/>
+        <w:rPr>
+          <w:rFonts w:ascii="Times New Roman" w:hAnsi="Times New Roman" w:cs="Times New Roman"/>
+          <w:b/>
+          <w:sz w:val="24"/>
+          <w:szCs w:val="24"/>
+        </w:rPr>
+      </w:pPr>
+    </w:p>
+    <w:p>
+      <w:pPr>
+        <w:jc w:val="both"/>
+        <w:rPr>
+          <w:rFonts w:ascii="Times New Roman" w:hAnsi="Times New Roman" w:cs="Times New Roman"/>
+          <w:b/>
+          <w:sz w:val="24"/>
+          <w:szCs w:val="24"/>
+        </w:rPr>
+      </w:pPr>
+    </w:p>
+    <w:p>
+      <w:pPr>
+        <w:jc w:val="both"/>
+        <w:rPr>
+          <w:rFonts w:ascii="Times New Roman" w:hAnsi="Times New Roman" w:cs="Times New Roman"/>
+          <w:b/>
+          <w:sz w:val="24"/>
+          <w:szCs w:val="24"/>
+        </w:rPr>
+      </w:pPr>
+    </w:p>
+    <w:p>
+      <w:pPr>
+        <w:jc w:val="both"/>
+        <w:rPr>
+          <w:rFonts w:ascii="Times New Roman" w:hAnsi="Times New Roman" w:cs="Times New Roman"/>
+          <w:b/>
+          <w:sz w:val="24"/>
+          <w:szCs w:val="24"/>
+        </w:rPr>
+      </w:pPr>
+    </w:p>
+    <w:p>
+      <w:pPr>
+        <w:jc w:val="both"/>
+        <w:rPr>
+          <w:rFonts w:ascii="Times New Roman" w:hAnsi="Times New Roman" w:cs="Times New Roman"/>
+          <w:b/>
+          <w:sz w:val="24"/>
+          <w:szCs w:val="24"/>
+        </w:rPr>
+      </w:pPr>
+    </w:p>
+    <w:p>
+      <w:pPr>
+        <w:jc w:val="both"/>
+        <w:rPr>
+          <w:rFonts w:ascii="Times New Roman" w:hAnsi="Times New Roman" w:cs="Times New Roman"/>
           <w:sz w:val="24"/>
           <w:szCs w:val="24"/>
         </w:rPr>
@@ -4225,7 +7532,7 @@
           <w:szCs w:val="24"/>
         </w:rPr>
       </w:pPr>
-      <w:bookmarkStart w:id="4" w:name="Acronimos"/>
+      <w:bookmarkStart w:id="3" w:name="Acronimos"/>
       <w:r>
         <w:rPr>
           <w:rFonts w:ascii="Times New Roman" w:hAnsi="Times New Roman" w:cs="Times New Roman"/>
@@ -4245,7 +7552,7 @@
         <w:t xml:space="preserve">-Listado de Acrónimos </w:t>
       </w:r>
     </w:p>
-    <w:bookmarkEnd w:id="4"/>
+    <w:bookmarkEnd w:id="3"/>
     <w:p>
       <w:pPr>
         <w:jc w:val="both"/>
@@ -4408,6 +7715,35 @@
           <w:sz w:val="24"/>
           <w:szCs w:val="24"/>
         </w:rPr>
+        <w:t>`</w:t>
+      </w:r>
+      <w:r>
+        <w:rPr>
+          <w:rFonts w:ascii="Times New Roman" w:hAnsi="Times New Roman" w:cs="Times New Roman"/>
+          <w:b/>
+          <w:sz w:val="24"/>
+          <w:szCs w:val="24"/>
+        </w:rPr>
+        <w:tab/>
+      </w:r>
+      <w:r>
+        <w:rPr>
+          <w:rFonts w:ascii="Times New Roman" w:hAnsi="Times New Roman" w:cs="Times New Roman"/>
+          <w:b/>
+          <w:sz w:val="24"/>
+          <w:szCs w:val="24"/>
+        </w:rPr>
+        <w:t>+++++++++++++++++++++++++++++++++++++++++++++++++++++++++++++++++++++++++++++++++++++++++++++++++++++++++++++++++++++++++++++++++++++++++++++++++++++++++++++++++++++++++++++++++++++++++++++++++++++++++++++++++++++++++++++++++++++++++++++++++++++</w:t>
+      </w:r>
+      <w:bookmarkStart w:id="4" w:name="_GoBack"/>
+      <w:bookmarkEnd w:id="4"/>
+      <w:r>
+        <w:rPr>
+          <w:rFonts w:ascii="Times New Roman" w:hAnsi="Times New Roman" w:cs="Times New Roman"/>
+          <w:b/>
+          <w:sz w:val="24"/>
+          <w:szCs w:val="24"/>
+        </w:rPr>
         <w:t>9</w:t>
       </w:r>
       <w:r>
@@ -4647,6 +7983,7 @@
           <w:sz w:val="24"/>
           <w:szCs w:val="24"/>
         </w:rPr>
+        <w:lastRenderedPageBreak/>
         <w:t>[</w:t>
       </w:r>
       <w:bookmarkEnd w:id="12"/>
@@ -4735,8 +8072,8 @@
           <w:szCs w:val="24"/>
         </w:rPr>
         <w:sectPr>
-          <w:headerReference w:type="default" r:id="rId9"/>
-          <w:footerReference w:type="default" r:id="rId10"/>
+          <w:headerReference w:type="default" r:id="rId15"/>
+          <w:footerReference w:type="default" r:id="rId16"/>
           <w:pgSz w:w="11906" w:h="16838"/>
           <w:pgMar w:top="1417" w:right="1701" w:bottom="1417" w:left="1701" w:header="708" w:footer="708" w:gutter="0"/>
           <w:cols w:space="708"/>
@@ -4798,7 +8135,7 @@
                     <pic:cNvPicPr/>
                   </pic:nvPicPr>
                   <pic:blipFill>
-                    <a:blip r:embed="rId11">
+                    <a:blip r:embed="rId17">
                       <a:extLst>
                         <a:ext uri="{28A0092B-C50C-407E-A947-70E740481C1C}">
                           <a14:useLocalDpi xmlns:a14="http://schemas.microsoft.com/office/drawing/2010/main" val="0"/>
@@ -4871,7 +8208,7 @@
                     <pic:cNvPicPr/>
                   </pic:nvPicPr>
                   <pic:blipFill>
-                    <a:blip r:embed="rId12">
+                    <a:blip r:embed="rId18">
                       <a:extLst>
                         <a:ext uri="{28A0092B-C50C-407E-A947-70E740481C1C}">
                           <a14:useLocalDpi xmlns:a14="http://schemas.microsoft.com/office/drawing/2010/main" val="0"/>
@@ -5059,7 +8396,7 @@
       <w:rPr>
         <w:b/>
       </w:rPr>
-      <w:t>0</w:t>
+      <w:t>1</w:t>
     </w:r>
   </w:p>
   <w:p>
@@ -5756,6 +9093,119 @@
     </w:lvl>
   </w:abstractNum>
   <w:abstractNum w:abstractNumId="6" w15:restartNumberingAfterBreak="0">
+    <w:nsid w:val="689E36F8"/>
+    <w:multiLevelType w:val="hybridMultilevel"/>
+    <w:tmpl w:val="2DB03B86"/>
+    <w:lvl w:ilvl="0" w:tplc="0C0A0001">
+      <w:start w:val="1"/>
+      <w:numFmt w:val="bullet"/>
+      <w:lvlText w:val=""/>
+      <w:lvlJc w:val="left"/>
+      <w:pPr>
+        <w:ind w:left="720" w:hanging="360"/>
+      </w:pPr>
+      <w:rPr>
+        <w:rFonts w:ascii="Symbol" w:hAnsi="Symbol" w:hint="default"/>
+      </w:rPr>
+    </w:lvl>
+    <w:lvl w:ilvl="1" w:tplc="0C0A0003" w:tentative="1">
+      <w:start w:val="1"/>
+      <w:numFmt w:val="bullet"/>
+      <w:lvlText w:val="o"/>
+      <w:lvlJc w:val="left"/>
+      <w:pPr>
+        <w:ind w:left="1440" w:hanging="360"/>
+      </w:pPr>
+      <w:rPr>
+        <w:rFonts w:ascii="Courier New" w:hAnsi="Courier New" w:cs="Courier New" w:hint="default"/>
+      </w:rPr>
+    </w:lvl>
+    <w:lvl w:ilvl="2" w:tplc="0C0A0005" w:tentative="1">
+      <w:start w:val="1"/>
+      <w:numFmt w:val="bullet"/>
+      <w:lvlText w:val=""/>
+      <w:lvlJc w:val="left"/>
+      <w:pPr>
+        <w:ind w:left="2160" w:hanging="360"/>
+      </w:pPr>
+      <w:rPr>
+        <w:rFonts w:ascii="Wingdings" w:hAnsi="Wingdings" w:hint="default"/>
+      </w:rPr>
+    </w:lvl>
+    <w:lvl w:ilvl="3" w:tplc="0C0A0001" w:tentative="1">
+      <w:start w:val="1"/>
+      <w:numFmt w:val="bullet"/>
+      <w:lvlText w:val=""/>
+      <w:lvlJc w:val="left"/>
+      <w:pPr>
+        <w:ind w:left="2880" w:hanging="360"/>
+      </w:pPr>
+      <w:rPr>
+        <w:rFonts w:ascii="Symbol" w:hAnsi="Symbol" w:hint="default"/>
+      </w:rPr>
+    </w:lvl>
+    <w:lvl w:ilvl="4" w:tplc="0C0A0003" w:tentative="1">
+      <w:start w:val="1"/>
+      <w:numFmt w:val="bullet"/>
+      <w:lvlText w:val="o"/>
+      <w:lvlJc w:val="left"/>
+      <w:pPr>
+        <w:ind w:left="3600" w:hanging="360"/>
+      </w:pPr>
+      <w:rPr>
+        <w:rFonts w:ascii="Courier New" w:hAnsi="Courier New" w:cs="Courier New" w:hint="default"/>
+      </w:rPr>
+    </w:lvl>
+    <w:lvl w:ilvl="5" w:tplc="0C0A0005" w:tentative="1">
+      <w:start w:val="1"/>
+      <w:numFmt w:val="bullet"/>
+      <w:lvlText w:val=""/>
+      <w:lvlJc w:val="left"/>
+      <w:pPr>
+        <w:ind w:left="4320" w:hanging="360"/>
+      </w:pPr>
+      <w:rPr>
+        <w:rFonts w:ascii="Wingdings" w:hAnsi="Wingdings" w:hint="default"/>
+      </w:rPr>
+    </w:lvl>
+    <w:lvl w:ilvl="6" w:tplc="0C0A0001" w:tentative="1">
+      <w:start w:val="1"/>
+      <w:numFmt w:val="bullet"/>
+      <w:lvlText w:val=""/>
+      <w:lvlJc w:val="left"/>
+      <w:pPr>
+        <w:ind w:left="5040" w:hanging="360"/>
+      </w:pPr>
+      <w:rPr>
+        <w:rFonts w:ascii="Symbol" w:hAnsi="Symbol" w:hint="default"/>
+      </w:rPr>
+    </w:lvl>
+    <w:lvl w:ilvl="7" w:tplc="0C0A0003" w:tentative="1">
+      <w:start w:val="1"/>
+      <w:numFmt w:val="bullet"/>
+      <w:lvlText w:val="o"/>
+      <w:lvlJc w:val="left"/>
+      <w:pPr>
+        <w:ind w:left="5760" w:hanging="360"/>
+      </w:pPr>
+      <w:rPr>
+        <w:rFonts w:ascii="Courier New" w:hAnsi="Courier New" w:cs="Courier New" w:hint="default"/>
+      </w:rPr>
+    </w:lvl>
+    <w:lvl w:ilvl="8" w:tplc="0C0A0005" w:tentative="1">
+      <w:start w:val="1"/>
+      <w:numFmt w:val="bullet"/>
+      <w:lvlText w:val=""/>
+      <w:lvlJc w:val="left"/>
+      <w:pPr>
+        <w:ind w:left="6480" w:hanging="360"/>
+      </w:pPr>
+      <w:rPr>
+        <w:rFonts w:ascii="Wingdings" w:hAnsi="Wingdings" w:hint="default"/>
+      </w:rPr>
+    </w:lvl>
+  </w:abstractNum>
+  <w:abstractNum w:abstractNumId="7" w15:restartNumberingAfterBreak="0">
     <w:nsid w:val="7D004CEF"/>
     <w:multiLevelType w:val="multilevel"/>
     <w:tmpl w:val="6F6CDC0C"/>
@@ -5869,7 +9319,7 @@
     </w:lvl>
   </w:abstractNum>
   <w:num w:numId="1">
-    <w:abstractNumId w:val="6"/>
+    <w:abstractNumId w:val="7"/>
   </w:num>
   <w:num w:numId="2">
     <w:abstractNumId w:val="2"/>
@@ -5888,6 +9338,9 @@
   </w:num>
   <w:num w:numId="7">
     <w:abstractNumId w:val="5"/>
+  </w:num>
+  <w:num w:numId="8">
+    <w:abstractNumId w:val="6"/>
   </w:num>
 </w:numbering>
 </file>
@@ -6802,7 +10255,7 @@
 </file>
 
 <file path=customXml/itemProps1.xml><?xml version="1.0" encoding="utf-8"?>
-<ds:datastoreItem xmlns:ds="http://schemas.openxmlformats.org/officeDocument/2006/customXml" ds:itemID="{1D3D6565-1709-4C60-8B8D-DC3D4B9153E3}">
+<ds:datastoreItem xmlns:ds="http://schemas.openxmlformats.org/officeDocument/2006/customXml" ds:itemID="{DB431EEA-3033-4F5B-B3DE-700138E36BEB}">
   <ds:schemaRefs>
     <ds:schemaRef ds:uri="http://schemas.openxmlformats.org/officeDocument/2006/bibliography"/>
   </ds:schemaRefs>

</xml_diff>